<commit_message>
added link to used resources
</commit_message>
<xml_diff>
--- a/Тестирование.docx
+++ b/Тестирование.docx
@@ -4,7 +4,7 @@
   <w:body>
     <w:p>
       <w:pPr>
-        <w:pStyle w:val="Style17"/>
+        <w:pStyle w:val="Style18"/>
         <w:widowControl/>
         <w:bidi w:val="0"/>
         <w:ind w:start="0" w:end="0" w:hanging="0"/>
@@ -30,10 +30,43 @@
         </w:rPr>
         <w:t>Что такое тестирование?</w:t>
       </w:r>
-    </w:p>
-    <w:p>
-      <w:pPr>
-        <w:pStyle w:val="Style17"/>
+      <w:r>
+        <w:rPr>
+          <w:b/>
+          <w:bCs/>
+          <w:sz w:val="32"/>
+          <w:szCs w:val="32"/>
+          <w:shd w:fill="FFFFFF" w:val="clear"/>
+          <w:lang w:val="en-US"/>
+        </w:rPr>
+        <w:t>[</w:t>
+      </w:r>
+      <w:r>
+        <w:rPr>
+          <w:b/>
+          <w:bCs/>
+          <w:sz w:val="32"/>
+          <w:szCs w:val="32"/>
+          <w:shd w:fill="FFFFFF" w:val="clear"/>
+          <w:lang w:val="ru-RU"/>
+        </w:rPr>
+        <w:t>1</w:t>
+      </w:r>
+      <w:r>
+        <w:rPr>
+          <w:b/>
+          <w:bCs/>
+          <w:sz w:val="32"/>
+          <w:szCs w:val="32"/>
+          <w:shd w:fill="FFFFFF" w:val="clear"/>
+          <w:lang w:val="en-US"/>
+        </w:rPr>
+        <w:t>]</w:t>
+      </w:r>
+    </w:p>
+    <w:p>
+      <w:pPr>
+        <w:pStyle w:val="Style18"/>
         <w:widowControl/>
         <w:bidi w:val="0"/>
         <w:ind w:start="0" w:end="0" w:hanging="0"/>
@@ -107,7 +140,7 @@
     </w:p>
     <w:p>
       <w:pPr>
-        <w:pStyle w:val="Style17"/>
+        <w:pStyle w:val="Style18"/>
         <w:widowControl/>
         <w:bidi w:val="0"/>
         <w:jc w:val="start"/>
@@ -129,7 +162,7 @@
     </w:p>
     <w:p>
       <w:pPr>
-        <w:pStyle w:val="Style17"/>
+        <w:pStyle w:val="Style18"/>
         <w:widowControl/>
         <w:bidi w:val="0"/>
         <w:jc w:val="start"/>
@@ -197,7 +230,7 @@
     </w:p>
     <w:p>
       <w:pPr>
-        <w:pStyle w:val="Style17"/>
+        <w:pStyle w:val="Style18"/>
         <w:widowControl/>
         <w:bidi w:val="0"/>
         <w:jc w:val="start"/>
@@ -219,7 +252,7 @@
     </w:p>
     <w:p>
       <w:pPr>
-        <w:pStyle w:val="Style17"/>
+        <w:pStyle w:val="Style18"/>
         <w:widowControl/>
         <w:numPr>
           <w:ilvl w:val="0"/>
@@ -251,7 +284,7 @@
     </w:p>
     <w:p>
       <w:pPr>
-        <w:pStyle w:val="Style17"/>
+        <w:pStyle w:val="Style18"/>
         <w:widowControl/>
         <w:numPr>
           <w:ilvl w:val="0"/>
@@ -283,7 +316,7 @@
     </w:p>
     <w:p>
       <w:pPr>
-        <w:pStyle w:val="Style17"/>
+        <w:pStyle w:val="Style18"/>
         <w:widowControl/>
         <w:numPr>
           <w:ilvl w:val="0"/>
@@ -315,7 +348,7 @@
     </w:p>
     <w:p>
       <w:pPr>
-        <w:pStyle w:val="Style17"/>
+        <w:pStyle w:val="Style18"/>
         <w:widowControl/>
         <w:numPr>
           <w:ilvl w:val="0"/>
@@ -347,7 +380,7 @@
     </w:p>
     <w:p>
       <w:pPr>
-        <w:pStyle w:val="Style17"/>
+        <w:pStyle w:val="Style18"/>
         <w:widowControl/>
         <w:bidi w:val="0"/>
         <w:jc w:val="start"/>
@@ -372,10 +405,49 @@
         </w:rPr>
         <w:t>Современные способы тестирования.</w:t>
       </w:r>
-    </w:p>
-    <w:p>
-      <w:pPr>
-        <w:pStyle w:val="Style17"/>
+      <w:r>
+        <w:rPr>
+          <w:rFonts w:ascii="Times New Roman" w:hAnsi="Times New Roman"/>
+          <w:b/>
+          <w:bCs/>
+          <w:color w:val="000000"/>
+          <w:sz w:val="32"/>
+          <w:szCs w:val="32"/>
+          <w:shd w:fill="FFFFFF" w:val="clear"/>
+          <w:lang w:val="en-US"/>
+        </w:rPr>
+        <w:t>[</w:t>
+      </w:r>
+      <w:r>
+        <w:rPr>
+          <w:rFonts w:ascii="Times New Roman" w:hAnsi="Times New Roman"/>
+          <w:b/>
+          <w:bCs/>
+          <w:color w:val="000000"/>
+          <w:sz w:val="32"/>
+          <w:szCs w:val="32"/>
+          <w:shd w:fill="FFFFFF" w:val="clear"/>
+          <w:lang w:val="ru-RU"/>
+        </w:rPr>
+        <w:t>2</w:t>
+      </w:r>
+      <w:r>
+        <w:rPr>
+          <w:rFonts w:ascii="Times New Roman" w:hAnsi="Times New Roman"/>
+          <w:b/>
+          <w:bCs/>
+          <w:color w:val="000000"/>
+          <w:sz w:val="32"/>
+          <w:szCs w:val="32"/>
+          <w:shd w:fill="FFFFFF" w:val="clear"/>
+          <w:lang w:val="en-US"/>
+        </w:rPr>
+        <w:t>]</w:t>
+      </w:r>
+    </w:p>
+    <w:p>
+      <w:pPr>
+        <w:pStyle w:val="Style18"/>
         <w:widowControl/>
         <w:bidi w:val="0"/>
         <w:ind w:start="0" w:end="0" w:hanging="0"/>
@@ -400,7 +472,7 @@
     </w:p>
     <w:p>
       <w:pPr>
-        <w:pStyle w:val="Style17"/>
+        <w:pStyle w:val="Style18"/>
         <w:widowControl/>
         <w:numPr>
           <w:ilvl w:val="0"/>
@@ -475,13 +547,13 @@
     </w:p>
     <w:p>
       <w:pPr>
-        <w:pStyle w:val="Style17"/>
+        <w:pStyle w:val="Style18"/>
         <w:numPr>
           <w:ilvl w:val="0"/>
           <w:numId w:val="1"/>
         </w:numPr>
         <w:bidi w:val="0"/>
-        <w:spacing w:lineRule="auto" w:line="326" w:before="0" w:after="0"/>
+        <w:spacing w:lineRule="auto" w:line="324" w:before="0" w:after="0"/>
         <w:jc w:val="start"/>
         <w:rPr/>
       </w:pPr>
@@ -517,13 +589,13 @@
     </w:p>
     <w:p>
       <w:pPr>
-        <w:pStyle w:val="Style17"/>
+        <w:pStyle w:val="Style18"/>
         <w:numPr>
           <w:ilvl w:val="0"/>
           <w:numId w:val="1"/>
         </w:numPr>
         <w:bidi w:val="0"/>
-        <w:spacing w:lineRule="auto" w:line="326" w:before="0" w:after="0"/>
+        <w:spacing w:lineRule="auto" w:line="324" w:before="0" w:after="0"/>
         <w:jc w:val="start"/>
         <w:rPr/>
       </w:pPr>
@@ -559,13 +631,13 @@
     </w:p>
     <w:p>
       <w:pPr>
-        <w:pStyle w:val="Style17"/>
+        <w:pStyle w:val="Style18"/>
         <w:numPr>
           <w:ilvl w:val="0"/>
           <w:numId w:val="1"/>
         </w:numPr>
         <w:bidi w:val="0"/>
-        <w:spacing w:lineRule="auto" w:line="326" w:before="0" w:after="0"/>
+        <w:spacing w:lineRule="auto" w:line="324" w:before="0" w:after="0"/>
         <w:jc w:val="start"/>
         <w:rPr/>
       </w:pPr>
@@ -588,13 +660,13 @@
     </w:p>
     <w:p>
       <w:pPr>
-        <w:pStyle w:val="Style17"/>
+        <w:pStyle w:val="Style18"/>
         <w:numPr>
           <w:ilvl w:val="0"/>
           <w:numId w:val="1"/>
         </w:numPr>
         <w:bidi w:val="0"/>
-        <w:spacing w:lineRule="auto" w:line="326" w:before="0" w:after="0"/>
+        <w:spacing w:lineRule="auto" w:line="324" w:before="0" w:after="0"/>
         <w:jc w:val="start"/>
         <w:rPr/>
       </w:pPr>
@@ -611,48 +683,18 @@
           <w:sz w:val="28"/>
           <w:szCs w:val="28"/>
         </w:rPr>
-        <w:t xml:space="preserve">Тестирование интерфейса </w:t>
-      </w:r>
-      <w:r>
-        <w:rPr>
-          <w:rFonts w:ascii="Times New Roman" w:hAnsi="Times New Roman"/>
-          <w:b/>
-          <w:bCs/>
-          <w:i w:val="false"/>
-          <w:caps w:val="false"/>
-          <w:smallCaps w:val="false"/>
-          <w:color w:val="000000"/>
-          <w:spacing w:val="0"/>
-          <w:sz w:val="28"/>
-          <w:szCs w:val="28"/>
-        </w:rPr>
-        <w:t>пользователя</w:t>
-      </w:r>
-      <w:r>
-        <w:rPr>
-          <w:rFonts w:ascii="Times New Roman" w:hAnsi="Times New Roman"/>
-          <w:b/>
-          <w:bCs/>
-          <w:i w:val="false"/>
-          <w:caps w:val="false"/>
-          <w:smallCaps w:val="false"/>
-          <w:color w:val="000000"/>
-          <w:spacing w:val="0"/>
-          <w:sz w:val="28"/>
-          <w:szCs w:val="28"/>
-        </w:rPr>
-        <w:t xml:space="preserve"> (UI тестирование)— </w:t>
-      </w:r>
-    </w:p>
-    <w:p>
-      <w:pPr>
-        <w:pStyle w:val="Style17"/>
+        <w:t xml:space="preserve">Тестирование интерфейса пользователя (UI тестирование)— </w:t>
+      </w:r>
+    </w:p>
+    <w:p>
+      <w:pPr>
+        <w:pStyle w:val="Style18"/>
         <w:numPr>
           <w:ilvl w:val="0"/>
           <w:numId w:val="0"/>
         </w:numPr>
         <w:bidi w:val="0"/>
-        <w:spacing w:lineRule="auto" w:line="326" w:before="0" w:after="0"/>
+        <w:spacing w:lineRule="auto" w:line="324" w:before="0" w:after="0"/>
         <w:ind w:start="720" w:hanging="0"/>
         <w:jc w:val="start"/>
         <w:rPr>
@@ -675,35 +717,20 @@
           <w:szCs w:val="28"/>
           <w:shd w:fill="FFFFFF" w:val="clear"/>
         </w:rPr>
-        <w:t>э</w:t>
-      </w:r>
-      <w:r>
-        <w:rPr>
-          <w:rFonts w:ascii="Times New Roman" w:hAnsi="Times New Roman"/>
-          <w:b w:val="false"/>
-          <w:i w:val="false"/>
-          <w:caps w:val="false"/>
-          <w:smallCaps w:val="false"/>
-          <w:color w:val="000000"/>
-          <w:spacing w:val="0"/>
-          <w:sz w:val="28"/>
-          <w:szCs w:val="28"/>
-          <w:shd w:fill="FFFFFF" w:val="clear"/>
-        </w:rPr>
-        <w:t>то процесс проверки графического интерфейса программного приложения с целью обнаружения ошибок и неполадок. Оно осуществляется путем автоматизации действий пользователя на интерфейсе приложения и последующего анализа результатов.</w:t>
+        <w:t>это процесс проверки графического интерфейса программного приложения с целью обнаружения ошибок и неполадок. Оно осуществляется путем автоматизации действий пользователя на интерфейсе приложения и последующего анализа результатов.</w:t>
         <w:br/>
         <w:t xml:space="preserve">UI-тестирование позволяет проверить, что интерфейс приложения соответствует требованиям пользователей и спецификациям. Оно включает в себя проверку внешнего вида, расположения и взаимодействия элементов интерфейса, корректность отображения данных, работу переходов между экранами и другие аспекты, которые влияют на пользовательский опыт. </w:t>
       </w:r>
     </w:p>
     <w:p>
       <w:pPr>
-        <w:pStyle w:val="Style17"/>
+        <w:pStyle w:val="Style18"/>
         <w:numPr>
           <w:ilvl w:val="0"/>
           <w:numId w:val="0"/>
         </w:numPr>
         <w:bidi w:val="0"/>
-        <w:spacing w:lineRule="auto" w:line="326" w:before="0" w:after="0"/>
+        <w:spacing w:lineRule="auto" w:line="324" w:before="0" w:after="0"/>
         <w:ind w:start="720" w:hanging="0"/>
         <w:jc w:val="start"/>
         <w:rPr>
@@ -713,378 +740,361 @@
       </w:pPr>
       <w:r>
         <w:rPr>
-          <w:b w:val="false"/>
-          <w:i w:val="false"/>
-          <w:caps w:val="false"/>
-          <w:smallCaps w:val="false"/>
-          <w:spacing w:val="0"/>
-        </w:rPr>
-      </w:r>
-    </w:p>
-    <w:p>
-      <w:pPr>
-        <w:pStyle w:val="Style17"/>
+          <w:sz w:val="28"/>
+          <w:szCs w:val="28"/>
+        </w:rPr>
+      </w:r>
+    </w:p>
+    <w:p>
+      <w:pPr>
+        <w:pStyle w:val="Style18"/>
         <w:numPr>
           <w:ilvl w:val="0"/>
           <w:numId w:val="0"/>
         </w:numPr>
         <w:bidi w:val="0"/>
-        <w:spacing w:lineRule="auto" w:line="326" w:before="0" w:after="0"/>
-        <w:ind w:hanging="0"/>
-        <w:jc w:val="start"/>
-        <w:rPr>
-          <w:b/>
-          <w:b/>
-          <w:bCs/>
-          <w:i w:val="false"/>
-          <w:i w:val="false"/>
-          <w:caps w:val="false"/>
-          <w:smallCaps w:val="false"/>
-          <w:spacing w:val="0"/>
-          <w:sz w:val="32"/>
-          <w:szCs w:val="32"/>
-          <w:lang w:val="ru-RU"/>
-        </w:rPr>
-      </w:pPr>
-      <w:r>
-        <w:rPr>
-          <w:b/>
-          <w:bCs/>
-          <w:i w:val="false"/>
-          <w:caps w:val="false"/>
-          <w:smallCaps w:val="false"/>
-          <w:spacing w:val="0"/>
-          <w:sz w:val="32"/>
-          <w:szCs w:val="32"/>
-          <w:lang w:val="ru-RU"/>
-        </w:rPr>
-      </w:r>
-    </w:p>
-    <w:p>
-      <w:pPr>
-        <w:pStyle w:val="Style17"/>
+        <w:spacing w:lineRule="auto" w:line="324" w:before="0" w:after="0"/>
+        <w:ind w:start="0" w:hanging="0"/>
+        <w:jc w:val="start"/>
+        <w:rPr>
+          <w:b/>
+          <w:b/>
+          <w:bCs/>
+          <w:i w:val="false"/>
+          <w:i w:val="false"/>
+          <w:caps w:val="false"/>
+          <w:smallCaps w:val="false"/>
+          <w:spacing w:val="0"/>
+          <w:sz w:val="32"/>
+          <w:szCs w:val="32"/>
+          <w:lang w:val="ru-RU"/>
+        </w:rPr>
+      </w:pPr>
+      <w:r>
+        <w:rPr>
+          <w:b/>
+          <w:bCs/>
+          <w:i w:val="false"/>
+          <w:caps w:val="false"/>
+          <w:smallCaps w:val="false"/>
+          <w:spacing w:val="0"/>
+          <w:sz w:val="32"/>
+          <w:szCs w:val="32"/>
+          <w:lang w:val="ru-RU"/>
+        </w:rPr>
+      </w:r>
+    </w:p>
+    <w:p>
+      <w:pPr>
+        <w:pStyle w:val="Style18"/>
         <w:numPr>
           <w:ilvl w:val="0"/>
           <w:numId w:val="0"/>
         </w:numPr>
         <w:bidi w:val="0"/>
-        <w:spacing w:lineRule="auto" w:line="326" w:before="0" w:after="0"/>
-        <w:ind w:hanging="0"/>
-        <w:jc w:val="start"/>
-        <w:rPr>
-          <w:b/>
-          <w:b/>
-          <w:bCs/>
-          <w:i w:val="false"/>
-          <w:i w:val="false"/>
-          <w:caps w:val="false"/>
-          <w:smallCaps w:val="false"/>
-          <w:spacing w:val="0"/>
-          <w:sz w:val="32"/>
-          <w:szCs w:val="32"/>
-          <w:lang w:val="ru-RU"/>
-        </w:rPr>
-      </w:pPr>
-      <w:r>
-        <w:rPr>
-          <w:b/>
-          <w:bCs/>
-          <w:i w:val="false"/>
-          <w:caps w:val="false"/>
-          <w:smallCaps w:val="false"/>
-          <w:spacing w:val="0"/>
-          <w:sz w:val="32"/>
-          <w:szCs w:val="32"/>
-          <w:lang w:val="ru-RU"/>
-        </w:rPr>
-      </w:r>
-    </w:p>
-    <w:p>
-      <w:pPr>
-        <w:pStyle w:val="Style17"/>
+        <w:spacing w:lineRule="auto" w:line="324" w:before="0" w:after="0"/>
+        <w:ind w:start="0" w:hanging="0"/>
+        <w:jc w:val="start"/>
+        <w:rPr>
+          <w:b/>
+          <w:b/>
+          <w:bCs/>
+          <w:i w:val="false"/>
+          <w:i w:val="false"/>
+          <w:caps w:val="false"/>
+          <w:smallCaps w:val="false"/>
+          <w:spacing w:val="0"/>
+          <w:sz w:val="32"/>
+          <w:szCs w:val="32"/>
+          <w:lang w:val="ru-RU"/>
+        </w:rPr>
+      </w:pPr>
+      <w:r>
+        <w:rPr>
+          <w:b/>
+          <w:bCs/>
+          <w:i w:val="false"/>
+          <w:caps w:val="false"/>
+          <w:smallCaps w:val="false"/>
+          <w:spacing w:val="0"/>
+          <w:sz w:val="32"/>
+          <w:szCs w:val="32"/>
+          <w:lang w:val="ru-RU"/>
+        </w:rPr>
+      </w:r>
+    </w:p>
+    <w:p>
+      <w:pPr>
+        <w:pStyle w:val="Style18"/>
         <w:numPr>
           <w:ilvl w:val="0"/>
           <w:numId w:val="0"/>
         </w:numPr>
         <w:bidi w:val="0"/>
-        <w:spacing w:lineRule="auto" w:line="326" w:before="0" w:after="0"/>
-        <w:ind w:hanging="0"/>
-        <w:jc w:val="start"/>
-        <w:rPr>
-          <w:b/>
-          <w:b/>
-          <w:bCs/>
-          <w:i w:val="false"/>
-          <w:i w:val="false"/>
-          <w:caps w:val="false"/>
-          <w:smallCaps w:val="false"/>
-          <w:spacing w:val="0"/>
-          <w:sz w:val="32"/>
-          <w:szCs w:val="32"/>
-          <w:lang w:val="ru-RU"/>
-        </w:rPr>
-      </w:pPr>
-      <w:r>
-        <w:rPr>
-          <w:b/>
-          <w:bCs/>
-          <w:i w:val="false"/>
-          <w:caps w:val="false"/>
-          <w:smallCaps w:val="false"/>
-          <w:spacing w:val="0"/>
-          <w:sz w:val="32"/>
-          <w:szCs w:val="32"/>
-          <w:lang w:val="ru-RU"/>
-        </w:rPr>
-      </w:r>
-    </w:p>
-    <w:p>
-      <w:pPr>
-        <w:pStyle w:val="Style17"/>
+        <w:spacing w:lineRule="auto" w:line="324" w:before="0" w:after="0"/>
+        <w:ind w:start="0" w:hanging="0"/>
+        <w:jc w:val="start"/>
+        <w:rPr>
+          <w:b/>
+          <w:b/>
+          <w:bCs/>
+          <w:i w:val="false"/>
+          <w:i w:val="false"/>
+          <w:caps w:val="false"/>
+          <w:smallCaps w:val="false"/>
+          <w:spacing w:val="0"/>
+          <w:sz w:val="32"/>
+          <w:szCs w:val="32"/>
+          <w:lang w:val="ru-RU"/>
+        </w:rPr>
+      </w:pPr>
+      <w:r>
+        <w:rPr>
+          <w:b/>
+          <w:bCs/>
+          <w:i w:val="false"/>
+          <w:caps w:val="false"/>
+          <w:smallCaps w:val="false"/>
+          <w:spacing w:val="0"/>
+          <w:sz w:val="32"/>
+          <w:szCs w:val="32"/>
+          <w:lang w:val="ru-RU"/>
+        </w:rPr>
+      </w:r>
+    </w:p>
+    <w:p>
+      <w:pPr>
+        <w:pStyle w:val="Style18"/>
         <w:numPr>
           <w:ilvl w:val="0"/>
           <w:numId w:val="0"/>
         </w:numPr>
         <w:bidi w:val="0"/>
-        <w:spacing w:lineRule="auto" w:line="326" w:before="0" w:after="0"/>
-        <w:ind w:hanging="0"/>
-        <w:jc w:val="start"/>
-        <w:rPr>
-          <w:b/>
-          <w:b/>
-          <w:bCs/>
-          <w:i w:val="false"/>
-          <w:i w:val="false"/>
-          <w:caps w:val="false"/>
-          <w:smallCaps w:val="false"/>
-          <w:spacing w:val="0"/>
-          <w:sz w:val="32"/>
-          <w:szCs w:val="32"/>
-          <w:lang w:val="ru-RU"/>
-        </w:rPr>
-      </w:pPr>
-      <w:r>
-        <w:rPr>
-          <w:b/>
-          <w:bCs/>
-          <w:i w:val="false"/>
-          <w:caps w:val="false"/>
-          <w:smallCaps w:val="false"/>
-          <w:spacing w:val="0"/>
-          <w:sz w:val="32"/>
-          <w:szCs w:val="32"/>
-          <w:lang w:val="ru-RU"/>
-        </w:rPr>
-      </w:r>
-    </w:p>
-    <w:p>
-      <w:pPr>
-        <w:pStyle w:val="Style17"/>
+        <w:spacing w:lineRule="auto" w:line="324" w:before="0" w:after="0"/>
+        <w:ind w:start="0" w:hanging="0"/>
+        <w:jc w:val="start"/>
+        <w:rPr>
+          <w:b/>
+          <w:b/>
+          <w:bCs/>
+          <w:i w:val="false"/>
+          <w:i w:val="false"/>
+          <w:caps w:val="false"/>
+          <w:smallCaps w:val="false"/>
+          <w:spacing w:val="0"/>
+          <w:sz w:val="32"/>
+          <w:szCs w:val="32"/>
+          <w:lang w:val="ru-RU"/>
+        </w:rPr>
+      </w:pPr>
+      <w:r>
+        <w:rPr>
+          <w:b/>
+          <w:bCs/>
+          <w:i w:val="false"/>
+          <w:caps w:val="false"/>
+          <w:smallCaps w:val="false"/>
+          <w:spacing w:val="0"/>
+          <w:sz w:val="32"/>
+          <w:szCs w:val="32"/>
+          <w:lang w:val="ru-RU"/>
+        </w:rPr>
+      </w:r>
+    </w:p>
+    <w:p>
+      <w:pPr>
+        <w:pStyle w:val="Style18"/>
         <w:numPr>
           <w:ilvl w:val="0"/>
           <w:numId w:val="0"/>
         </w:numPr>
         <w:bidi w:val="0"/>
-        <w:spacing w:lineRule="auto" w:line="326" w:before="0" w:after="0"/>
-        <w:ind w:hanging="0"/>
-        <w:jc w:val="start"/>
-        <w:rPr>
-          <w:b/>
-          <w:b/>
-          <w:bCs/>
-          <w:i w:val="false"/>
-          <w:i w:val="false"/>
-          <w:caps w:val="false"/>
-          <w:smallCaps w:val="false"/>
-          <w:spacing w:val="0"/>
-          <w:sz w:val="32"/>
-          <w:szCs w:val="32"/>
-          <w:lang w:val="ru-RU"/>
-        </w:rPr>
-      </w:pPr>
-      <w:r>
-        <w:rPr>
-          <w:b/>
-          <w:bCs/>
-          <w:i w:val="false"/>
-          <w:caps w:val="false"/>
-          <w:smallCaps w:val="false"/>
-          <w:spacing w:val="0"/>
-          <w:sz w:val="32"/>
-          <w:szCs w:val="32"/>
-          <w:lang w:val="ru-RU"/>
-        </w:rPr>
-      </w:r>
-    </w:p>
-    <w:p>
-      <w:pPr>
-        <w:pStyle w:val="Style17"/>
+        <w:spacing w:lineRule="auto" w:line="324" w:before="0" w:after="0"/>
+        <w:ind w:start="0" w:hanging="0"/>
+        <w:jc w:val="start"/>
+        <w:rPr>
+          <w:b/>
+          <w:b/>
+          <w:bCs/>
+          <w:i w:val="false"/>
+          <w:i w:val="false"/>
+          <w:caps w:val="false"/>
+          <w:smallCaps w:val="false"/>
+          <w:spacing w:val="0"/>
+          <w:sz w:val="32"/>
+          <w:szCs w:val="32"/>
+          <w:lang w:val="ru-RU"/>
+        </w:rPr>
+      </w:pPr>
+      <w:r>
+        <w:rPr>
+          <w:b/>
+          <w:bCs/>
+          <w:i w:val="false"/>
+          <w:caps w:val="false"/>
+          <w:smallCaps w:val="false"/>
+          <w:spacing w:val="0"/>
+          <w:sz w:val="32"/>
+          <w:szCs w:val="32"/>
+          <w:lang w:val="ru-RU"/>
+        </w:rPr>
+      </w:r>
+    </w:p>
+    <w:p>
+      <w:pPr>
+        <w:pStyle w:val="Style18"/>
         <w:numPr>
           <w:ilvl w:val="0"/>
           <w:numId w:val="0"/>
         </w:numPr>
         <w:bidi w:val="0"/>
-        <w:spacing w:lineRule="auto" w:line="326" w:before="0" w:after="0"/>
-        <w:ind w:hanging="0"/>
-        <w:jc w:val="start"/>
-        <w:rPr>
-          <w:b/>
-          <w:b/>
-          <w:bCs/>
-          <w:i w:val="false"/>
-          <w:i w:val="false"/>
-          <w:caps w:val="false"/>
-          <w:smallCaps w:val="false"/>
-          <w:spacing w:val="0"/>
-          <w:sz w:val="32"/>
-          <w:szCs w:val="32"/>
-          <w:lang w:val="ru-RU"/>
-        </w:rPr>
-      </w:pPr>
-      <w:r>
-        <w:rPr>
-          <w:b/>
-          <w:bCs/>
-          <w:i w:val="false"/>
-          <w:caps w:val="false"/>
-          <w:smallCaps w:val="false"/>
-          <w:spacing w:val="0"/>
-          <w:sz w:val="32"/>
-          <w:szCs w:val="32"/>
-          <w:lang w:val="ru-RU"/>
-        </w:rPr>
-      </w:r>
-    </w:p>
-    <w:p>
-      <w:pPr>
-        <w:pStyle w:val="Style17"/>
+        <w:spacing w:lineRule="auto" w:line="324" w:before="0" w:after="0"/>
+        <w:ind w:start="0" w:hanging="0"/>
+        <w:jc w:val="start"/>
+        <w:rPr>
+          <w:b/>
+          <w:b/>
+          <w:bCs/>
+          <w:i w:val="false"/>
+          <w:i w:val="false"/>
+          <w:caps w:val="false"/>
+          <w:smallCaps w:val="false"/>
+          <w:spacing w:val="0"/>
+          <w:sz w:val="32"/>
+          <w:szCs w:val="32"/>
+          <w:lang w:val="ru-RU"/>
+        </w:rPr>
+      </w:pPr>
+      <w:r>
+        <w:rPr>
+          <w:b/>
+          <w:bCs/>
+          <w:i w:val="false"/>
+          <w:caps w:val="false"/>
+          <w:smallCaps w:val="false"/>
+          <w:spacing w:val="0"/>
+          <w:sz w:val="32"/>
+          <w:szCs w:val="32"/>
+          <w:lang w:val="ru-RU"/>
+        </w:rPr>
+      </w:r>
+    </w:p>
+    <w:p>
+      <w:pPr>
+        <w:pStyle w:val="Style18"/>
         <w:numPr>
           <w:ilvl w:val="0"/>
           <w:numId w:val="0"/>
         </w:numPr>
         <w:bidi w:val="0"/>
-        <w:spacing w:lineRule="auto" w:line="326" w:before="0" w:after="0"/>
-        <w:ind w:hanging="0"/>
-        <w:jc w:val="start"/>
-        <w:rPr>
-          <w:b/>
-          <w:b/>
-          <w:bCs/>
-          <w:i w:val="false"/>
-          <w:i w:val="false"/>
-          <w:caps w:val="false"/>
-          <w:smallCaps w:val="false"/>
-          <w:spacing w:val="0"/>
-          <w:sz w:val="32"/>
-          <w:szCs w:val="32"/>
-          <w:lang w:val="ru-RU"/>
-        </w:rPr>
-      </w:pPr>
-      <w:r>
-        <w:rPr>
-          <w:b/>
-          <w:bCs/>
-          <w:i w:val="false"/>
-          <w:caps w:val="false"/>
-          <w:smallCaps w:val="false"/>
-          <w:spacing w:val="0"/>
-          <w:sz w:val="32"/>
-          <w:szCs w:val="32"/>
-          <w:lang w:val="ru-RU"/>
-        </w:rPr>
-      </w:r>
-    </w:p>
-    <w:p>
-      <w:pPr>
-        <w:pStyle w:val="Style17"/>
+        <w:spacing w:lineRule="auto" w:line="324" w:before="0" w:after="0"/>
+        <w:ind w:start="0" w:hanging="0"/>
+        <w:jc w:val="start"/>
+        <w:rPr>
+          <w:b/>
+          <w:b/>
+          <w:bCs/>
+          <w:i w:val="false"/>
+          <w:i w:val="false"/>
+          <w:caps w:val="false"/>
+          <w:smallCaps w:val="false"/>
+          <w:spacing w:val="0"/>
+          <w:sz w:val="32"/>
+          <w:szCs w:val="32"/>
+          <w:lang w:val="ru-RU"/>
+        </w:rPr>
+      </w:pPr>
+      <w:r>
+        <w:rPr>
+          <w:b/>
+          <w:bCs/>
+          <w:i w:val="false"/>
+          <w:caps w:val="false"/>
+          <w:smallCaps w:val="false"/>
+          <w:spacing w:val="0"/>
+          <w:sz w:val="32"/>
+          <w:szCs w:val="32"/>
+          <w:lang w:val="ru-RU"/>
+        </w:rPr>
+      </w:r>
+    </w:p>
+    <w:p>
+      <w:pPr>
+        <w:pStyle w:val="Style18"/>
         <w:numPr>
           <w:ilvl w:val="0"/>
           <w:numId w:val="0"/>
         </w:numPr>
         <w:bidi w:val="0"/>
-        <w:spacing w:lineRule="auto" w:line="326" w:before="0" w:after="0"/>
-        <w:ind w:hanging="0"/>
-        <w:jc w:val="start"/>
-        <w:rPr>
-          <w:b/>
-          <w:b/>
-          <w:bCs/>
-          <w:i w:val="false"/>
-          <w:i w:val="false"/>
-          <w:caps w:val="false"/>
-          <w:smallCaps w:val="false"/>
-          <w:spacing w:val="0"/>
-          <w:sz w:val="32"/>
-          <w:szCs w:val="32"/>
-          <w:lang w:val="ru-RU"/>
-        </w:rPr>
-      </w:pPr>
-      <w:r>
-        <w:rPr>
-          <w:b/>
-          <w:bCs/>
-          <w:i w:val="false"/>
-          <w:caps w:val="false"/>
-          <w:smallCaps w:val="false"/>
-          <w:spacing w:val="0"/>
-          <w:sz w:val="32"/>
-          <w:szCs w:val="32"/>
-          <w:lang w:val="ru-RU"/>
-        </w:rPr>
-      </w:r>
-    </w:p>
-    <w:p>
-      <w:pPr>
-        <w:pStyle w:val="Style17"/>
+        <w:spacing w:lineRule="auto" w:line="324" w:before="0" w:after="0"/>
+        <w:ind w:start="0" w:hanging="0"/>
+        <w:jc w:val="start"/>
+        <w:rPr>
+          <w:b/>
+          <w:b/>
+          <w:bCs/>
+          <w:i w:val="false"/>
+          <w:i w:val="false"/>
+          <w:caps w:val="false"/>
+          <w:smallCaps w:val="false"/>
+          <w:spacing w:val="0"/>
+          <w:sz w:val="32"/>
+          <w:szCs w:val="32"/>
+          <w:lang w:val="ru-RU"/>
+        </w:rPr>
+      </w:pPr>
+      <w:r>
+        <w:rPr>
+          <w:b/>
+          <w:bCs/>
+          <w:i w:val="false"/>
+          <w:caps w:val="false"/>
+          <w:smallCaps w:val="false"/>
+          <w:spacing w:val="0"/>
+          <w:sz w:val="32"/>
+          <w:szCs w:val="32"/>
+          <w:lang w:val="ru-RU"/>
+        </w:rPr>
+      </w:r>
+    </w:p>
+    <w:p>
+      <w:pPr>
+        <w:pStyle w:val="Style18"/>
         <w:numPr>
           <w:ilvl w:val="0"/>
           <w:numId w:val="0"/>
         </w:numPr>
         <w:bidi w:val="0"/>
-        <w:spacing w:lineRule="auto" w:line="326" w:before="0" w:after="0"/>
-        <w:ind w:hanging="0"/>
-        <w:jc w:val="start"/>
-        <w:rPr>
-          <w:b/>
-          <w:b/>
-          <w:bCs/>
-          <w:i w:val="false"/>
-          <w:i w:val="false"/>
-          <w:caps w:val="false"/>
-          <w:smallCaps w:val="false"/>
-          <w:spacing w:val="0"/>
-          <w:sz w:val="32"/>
-          <w:szCs w:val="32"/>
-          <w:lang w:val="ru-RU"/>
-        </w:rPr>
-      </w:pPr>
-      <w:r>
-        <w:rPr>
-          <w:b/>
-          <w:bCs/>
-          <w:i w:val="false"/>
-          <w:caps w:val="false"/>
-          <w:smallCaps w:val="false"/>
-          <w:spacing w:val="0"/>
-          <w:sz w:val="32"/>
-          <w:szCs w:val="32"/>
-          <w:lang w:val="ru-RU"/>
-        </w:rPr>
-        <w:t>П</w:t>
-      </w:r>
-      <w:r>
-        <w:rPr>
-          <w:b/>
-          <w:bCs/>
-          <w:i w:val="false"/>
-          <w:caps w:val="false"/>
-          <w:smallCaps w:val="false"/>
-          <w:spacing w:val="0"/>
-          <w:sz w:val="32"/>
-          <w:szCs w:val="32"/>
-          <w:lang w:val="ru-RU"/>
-        </w:rPr>
-        <w:t xml:space="preserve">ример </w:t>
+        <w:spacing w:lineRule="auto" w:line="324" w:before="0" w:after="0"/>
+        <w:ind w:start="0" w:hanging="0"/>
+        <w:jc w:val="start"/>
+        <w:rPr>
+          <w:b/>
+          <w:b/>
+          <w:bCs/>
+          <w:i w:val="false"/>
+          <w:i w:val="false"/>
+          <w:caps w:val="false"/>
+          <w:smallCaps w:val="false"/>
+          <w:spacing w:val="0"/>
+          <w:sz w:val="32"/>
+          <w:szCs w:val="32"/>
+          <w:lang w:val="ru-RU"/>
+        </w:rPr>
+      </w:pPr>
+      <w:r>
+        <w:rPr>
+          <w:b/>
+          <w:bCs/>
+          <w:i w:val="false"/>
+          <w:caps w:val="false"/>
+          <w:smallCaps w:val="false"/>
+          <w:spacing w:val="0"/>
+          <w:sz w:val="32"/>
+          <w:szCs w:val="32"/>
+          <w:lang w:val="ru-RU"/>
+        </w:rPr>
+        <w:t xml:space="preserve">Пример </w:t>
       </w:r>
       <w:r>
         <w:rPr>
@@ -1162,64 +1172,44 @@
           <w:szCs w:val="32"/>
           <w:lang w:val="ru-RU"/>
         </w:rPr>
-        <w:t xml:space="preserve">Рисунок 1: </w:t>
-      </w:r>
-      <w:r>
-        <w:rPr>
-          <w:b/>
-          <w:bCs/>
-          <w:i w:val="false"/>
-          <w:caps w:val="false"/>
-          <w:smallCaps w:val="false"/>
-          <w:spacing w:val="0"/>
-          <w:sz w:val="32"/>
-          <w:szCs w:val="32"/>
-          <w:lang w:val="ru-RU"/>
-        </w:rPr>
-        <w:t>Пример стартового экрана приложения.</w:t>
-      </w:r>
-    </w:p>
-    <w:p>
-      <w:pPr>
-        <w:pStyle w:val="Normal"/>
-        <w:widowControl/>
-        <w:bidi w:val="0"/>
-        <w:ind w:start="0" w:end="0" w:hanging="0"/>
-        <w:jc w:val="start"/>
-        <w:rPr>
-          <w:sz w:val="28"/>
-          <w:szCs w:val="28"/>
-        </w:rPr>
-      </w:pPr>
-      <w:r>
-        <w:rPr>
-          <w:b w:val="false"/>
-          <w:i w:val="false"/>
-          <w:caps w:val="false"/>
-          <w:smallCaps w:val="false"/>
-          <w:spacing w:val="0"/>
-        </w:rPr>
-      </w:r>
-    </w:p>
-    <w:p>
-      <w:pPr>
-        <w:pStyle w:val="Normal"/>
-        <w:widowControl/>
-        <w:bidi w:val="0"/>
-        <w:ind w:start="0" w:end="0" w:hanging="0"/>
-        <w:jc w:val="start"/>
-        <w:rPr>
-          <w:sz w:val="28"/>
-          <w:szCs w:val="28"/>
-        </w:rPr>
-      </w:pPr>
-      <w:r>
-        <w:rPr>
-          <w:b w:val="false"/>
-          <w:i w:val="false"/>
-          <w:caps w:val="false"/>
-          <w:smallCaps w:val="false"/>
-          <w:spacing w:val="0"/>
+        <w:t>Рисунок 1: Пример стартового экрана приложения.</w:t>
+      </w:r>
+    </w:p>
+    <w:p>
+      <w:pPr>
+        <w:pStyle w:val="Normal"/>
+        <w:widowControl/>
+        <w:bidi w:val="0"/>
+        <w:ind w:start="0" w:end="0" w:hanging="0"/>
+        <w:jc w:val="start"/>
+        <w:rPr>
+          <w:sz w:val="28"/>
+          <w:szCs w:val="28"/>
+        </w:rPr>
+      </w:pPr>
+      <w:r>
+        <w:rPr>
+          <w:sz w:val="28"/>
+          <w:szCs w:val="28"/>
+        </w:rPr>
+      </w:r>
+    </w:p>
+    <w:p>
+      <w:pPr>
+        <w:pStyle w:val="Normal"/>
+        <w:widowControl/>
+        <w:bidi w:val="0"/>
+        <w:ind w:start="0" w:end="0" w:hanging="0"/>
+        <w:jc w:val="start"/>
+        <w:rPr>
+          <w:sz w:val="28"/>
+          <w:szCs w:val="28"/>
+        </w:rPr>
+      </w:pPr>
+      <w:r>
+        <w:rPr>
+          <w:sz w:val="28"/>
+          <w:szCs w:val="28"/>
         </w:rPr>
         <w:drawing>
           <wp:anchor behindDoc="0" distT="0" distB="0" distL="0" distR="0" simplePos="0" locked="0" layoutInCell="0" allowOverlap="1" relativeHeight="2">
@@ -1282,1023 +1272,882 @@
       </w:pPr>
       <w:r>
         <w:rPr>
-          <w:b w:val="false"/>
-          <w:i w:val="false"/>
-          <w:caps w:val="false"/>
-          <w:smallCaps w:val="false"/>
-          <w:spacing w:val="0"/>
-        </w:rPr>
-      </w:r>
-    </w:p>
-    <w:p>
-      <w:pPr>
-        <w:pStyle w:val="Normal"/>
-        <w:widowControl/>
-        <w:bidi w:val="0"/>
-        <w:ind w:start="0" w:end="0" w:hanging="0"/>
-        <w:jc w:val="start"/>
-        <w:rPr>
-          <w:sz w:val="28"/>
-          <w:szCs w:val="28"/>
-        </w:rPr>
-      </w:pPr>
-      <w:r>
-        <w:rPr>
-          <w:b w:val="false"/>
-          <w:i w:val="false"/>
-          <w:caps w:val="false"/>
-          <w:smallCaps w:val="false"/>
-          <w:spacing w:val="0"/>
-        </w:rPr>
-      </w:r>
-    </w:p>
-    <w:p>
-      <w:pPr>
-        <w:pStyle w:val="Normal"/>
-        <w:widowControl/>
-        <w:bidi w:val="0"/>
-        <w:ind w:start="0" w:end="0" w:hanging="0"/>
-        <w:jc w:val="start"/>
-        <w:rPr>
-          <w:sz w:val="28"/>
-          <w:szCs w:val="28"/>
-        </w:rPr>
-      </w:pPr>
-      <w:r>
-        <w:rPr>
-          <w:b w:val="false"/>
-          <w:i w:val="false"/>
-          <w:caps w:val="false"/>
-          <w:smallCaps w:val="false"/>
-          <w:spacing w:val="0"/>
-        </w:rPr>
-      </w:r>
-    </w:p>
-    <w:p>
-      <w:pPr>
-        <w:pStyle w:val="Normal"/>
-        <w:widowControl/>
-        <w:bidi w:val="0"/>
-        <w:ind w:start="0" w:end="0" w:hanging="0"/>
-        <w:jc w:val="start"/>
-        <w:rPr>
-          <w:sz w:val="28"/>
-          <w:szCs w:val="28"/>
-        </w:rPr>
-      </w:pPr>
-      <w:r>
-        <w:rPr>
-          <w:b w:val="false"/>
-          <w:i w:val="false"/>
-          <w:caps w:val="false"/>
-          <w:smallCaps w:val="false"/>
-          <w:spacing w:val="0"/>
-        </w:rPr>
-      </w:r>
-    </w:p>
-    <w:p>
-      <w:pPr>
-        <w:pStyle w:val="Normal"/>
-        <w:widowControl/>
-        <w:bidi w:val="0"/>
-        <w:ind w:start="0" w:end="0" w:hanging="0"/>
-        <w:jc w:val="start"/>
-        <w:rPr>
-          <w:sz w:val="28"/>
-          <w:szCs w:val="28"/>
-        </w:rPr>
-      </w:pPr>
-      <w:r>
-        <w:rPr>
-          <w:b w:val="false"/>
-          <w:i w:val="false"/>
-          <w:caps w:val="false"/>
-          <w:smallCaps w:val="false"/>
-          <w:spacing w:val="0"/>
-        </w:rPr>
-      </w:r>
-    </w:p>
-    <w:p>
-      <w:pPr>
-        <w:pStyle w:val="Normal"/>
-        <w:widowControl/>
-        <w:bidi w:val="0"/>
-        <w:ind w:start="0" w:end="0" w:hanging="0"/>
-        <w:jc w:val="start"/>
-        <w:rPr>
-          <w:sz w:val="28"/>
-          <w:szCs w:val="28"/>
-        </w:rPr>
-      </w:pPr>
-      <w:r>
-        <w:rPr>
-          <w:b w:val="false"/>
-          <w:i w:val="false"/>
-          <w:caps w:val="false"/>
-          <w:smallCaps w:val="false"/>
-          <w:spacing w:val="0"/>
-        </w:rPr>
-      </w:r>
-    </w:p>
-    <w:p>
-      <w:pPr>
-        <w:pStyle w:val="Normal"/>
-        <w:widowControl/>
-        <w:bidi w:val="0"/>
-        <w:ind w:start="0" w:end="0" w:hanging="0"/>
-        <w:jc w:val="start"/>
-        <w:rPr>
-          <w:sz w:val="28"/>
-          <w:szCs w:val="28"/>
-        </w:rPr>
-      </w:pPr>
-      <w:r>
-        <w:rPr>
-          <w:b w:val="false"/>
-          <w:i w:val="false"/>
-          <w:caps w:val="false"/>
-          <w:smallCaps w:val="false"/>
-          <w:spacing w:val="0"/>
-        </w:rPr>
-      </w:r>
-    </w:p>
-    <w:p>
-      <w:pPr>
-        <w:pStyle w:val="Normal"/>
-        <w:widowControl/>
-        <w:bidi w:val="0"/>
-        <w:ind w:start="0" w:end="0" w:hanging="0"/>
-        <w:jc w:val="start"/>
-        <w:rPr>
-          <w:sz w:val="28"/>
-          <w:szCs w:val="28"/>
-        </w:rPr>
-      </w:pPr>
-      <w:r>
-        <w:rPr>
-          <w:b w:val="false"/>
-          <w:i w:val="false"/>
-          <w:caps w:val="false"/>
-          <w:smallCaps w:val="false"/>
-          <w:spacing w:val="0"/>
-        </w:rPr>
-      </w:r>
-    </w:p>
-    <w:p>
-      <w:pPr>
-        <w:pStyle w:val="Normal"/>
-        <w:widowControl/>
-        <w:bidi w:val="0"/>
-        <w:ind w:start="0" w:end="0" w:hanging="0"/>
-        <w:jc w:val="start"/>
-        <w:rPr>
-          <w:sz w:val="28"/>
-          <w:szCs w:val="28"/>
-        </w:rPr>
-      </w:pPr>
-      <w:r>
-        <w:rPr>
-          <w:b w:val="false"/>
-          <w:i w:val="false"/>
-          <w:caps w:val="false"/>
-          <w:smallCaps w:val="false"/>
-          <w:spacing w:val="0"/>
-        </w:rPr>
-      </w:r>
-    </w:p>
-    <w:p>
-      <w:pPr>
-        <w:pStyle w:val="Normal"/>
-        <w:widowControl/>
-        <w:bidi w:val="0"/>
-        <w:ind w:start="0" w:end="0" w:hanging="0"/>
-        <w:jc w:val="start"/>
-        <w:rPr>
-          <w:sz w:val="28"/>
-          <w:szCs w:val="28"/>
-        </w:rPr>
-      </w:pPr>
-      <w:r>
-        <w:rPr>
-          <w:b w:val="false"/>
-          <w:i w:val="false"/>
-          <w:caps w:val="false"/>
-          <w:smallCaps w:val="false"/>
-          <w:spacing w:val="0"/>
-        </w:rPr>
-      </w:r>
-    </w:p>
-    <w:p>
-      <w:pPr>
-        <w:pStyle w:val="Normal"/>
-        <w:widowControl/>
-        <w:bidi w:val="0"/>
-        <w:ind w:start="0" w:end="0" w:hanging="0"/>
-        <w:jc w:val="start"/>
-        <w:rPr>
-          <w:sz w:val="28"/>
-          <w:szCs w:val="28"/>
-        </w:rPr>
-      </w:pPr>
-      <w:r>
-        <w:rPr>
-          <w:b w:val="false"/>
-          <w:i w:val="false"/>
-          <w:caps w:val="false"/>
-          <w:smallCaps w:val="false"/>
-          <w:spacing w:val="0"/>
-        </w:rPr>
-      </w:r>
-    </w:p>
-    <w:p>
-      <w:pPr>
-        <w:pStyle w:val="Normal"/>
-        <w:widowControl/>
-        <w:bidi w:val="0"/>
-        <w:ind w:start="0" w:end="0" w:hanging="0"/>
-        <w:jc w:val="start"/>
-        <w:rPr>
-          <w:sz w:val="28"/>
-          <w:szCs w:val="28"/>
-        </w:rPr>
-      </w:pPr>
-      <w:r>
-        <w:rPr>
-          <w:b w:val="false"/>
-          <w:i w:val="false"/>
-          <w:caps w:val="false"/>
-          <w:smallCaps w:val="false"/>
-          <w:spacing w:val="0"/>
-        </w:rPr>
-      </w:r>
-    </w:p>
-    <w:p>
-      <w:pPr>
-        <w:pStyle w:val="Normal"/>
-        <w:widowControl/>
-        <w:bidi w:val="0"/>
-        <w:ind w:start="0" w:end="0" w:hanging="0"/>
-        <w:jc w:val="start"/>
-        <w:rPr>
-          <w:sz w:val="28"/>
-          <w:szCs w:val="28"/>
-        </w:rPr>
-      </w:pPr>
-      <w:r>
-        <w:rPr>
-          <w:b w:val="false"/>
-          <w:i w:val="false"/>
-          <w:caps w:val="false"/>
-          <w:smallCaps w:val="false"/>
-          <w:spacing w:val="0"/>
-        </w:rPr>
-      </w:r>
-    </w:p>
-    <w:p>
-      <w:pPr>
-        <w:pStyle w:val="Normal"/>
-        <w:widowControl/>
-        <w:bidi w:val="0"/>
-        <w:ind w:start="0" w:end="0" w:hanging="0"/>
-        <w:jc w:val="start"/>
-        <w:rPr>
-          <w:sz w:val="28"/>
-          <w:szCs w:val="28"/>
-        </w:rPr>
-      </w:pPr>
-      <w:r>
-        <w:rPr>
-          <w:b w:val="false"/>
-          <w:i w:val="false"/>
-          <w:caps w:val="false"/>
-          <w:smallCaps w:val="false"/>
-          <w:spacing w:val="0"/>
-        </w:rPr>
-      </w:r>
-    </w:p>
-    <w:p>
-      <w:pPr>
-        <w:pStyle w:val="Normal"/>
-        <w:widowControl/>
-        <w:bidi w:val="0"/>
-        <w:ind w:start="0" w:end="0" w:hanging="0"/>
-        <w:jc w:val="start"/>
-        <w:rPr>
-          <w:sz w:val="28"/>
-          <w:szCs w:val="28"/>
-        </w:rPr>
-      </w:pPr>
-      <w:r>
-        <w:rPr>
-          <w:b w:val="false"/>
-          <w:i w:val="false"/>
-          <w:caps w:val="false"/>
-          <w:smallCaps w:val="false"/>
-          <w:spacing w:val="0"/>
-        </w:rPr>
-      </w:r>
-    </w:p>
-    <w:p>
-      <w:pPr>
-        <w:pStyle w:val="Normal"/>
-        <w:widowControl/>
-        <w:bidi w:val="0"/>
-        <w:ind w:start="0" w:end="0" w:hanging="0"/>
-        <w:jc w:val="start"/>
-        <w:rPr>
-          <w:sz w:val="28"/>
-          <w:szCs w:val="28"/>
-        </w:rPr>
-      </w:pPr>
-      <w:r>
-        <w:rPr>
-          <w:b w:val="false"/>
-          <w:i w:val="false"/>
-          <w:caps w:val="false"/>
-          <w:smallCaps w:val="false"/>
-          <w:spacing w:val="0"/>
-        </w:rPr>
-      </w:r>
-    </w:p>
-    <w:p>
-      <w:pPr>
-        <w:pStyle w:val="Normal"/>
-        <w:widowControl/>
-        <w:bidi w:val="0"/>
-        <w:ind w:start="0" w:end="0" w:hanging="0"/>
-        <w:jc w:val="start"/>
-        <w:rPr>
-          <w:sz w:val="28"/>
-          <w:szCs w:val="28"/>
-        </w:rPr>
-      </w:pPr>
-      <w:r>
-        <w:rPr>
-          <w:b w:val="false"/>
-          <w:i w:val="false"/>
-          <w:caps w:val="false"/>
-          <w:smallCaps w:val="false"/>
-          <w:spacing w:val="0"/>
-        </w:rPr>
-      </w:r>
-    </w:p>
-    <w:p>
-      <w:pPr>
-        <w:pStyle w:val="Normal"/>
-        <w:widowControl/>
-        <w:bidi w:val="0"/>
-        <w:ind w:start="0" w:end="0" w:hanging="0"/>
-        <w:jc w:val="start"/>
-        <w:rPr>
-          <w:sz w:val="28"/>
-          <w:szCs w:val="28"/>
-        </w:rPr>
-      </w:pPr>
-      <w:r>
-        <w:rPr>
-          <w:b w:val="false"/>
-          <w:i w:val="false"/>
-          <w:caps w:val="false"/>
-          <w:smallCaps w:val="false"/>
-          <w:spacing w:val="0"/>
-        </w:rPr>
-      </w:r>
-    </w:p>
-    <w:p>
-      <w:pPr>
-        <w:pStyle w:val="Normal"/>
-        <w:widowControl/>
-        <w:bidi w:val="0"/>
-        <w:ind w:start="0" w:end="0" w:hanging="0"/>
-        <w:jc w:val="start"/>
-        <w:rPr>
-          <w:sz w:val="28"/>
-          <w:szCs w:val="28"/>
-        </w:rPr>
-      </w:pPr>
-      <w:r>
-        <w:rPr>
-          <w:b w:val="false"/>
-          <w:i w:val="false"/>
-          <w:caps w:val="false"/>
-          <w:smallCaps w:val="false"/>
-          <w:spacing w:val="0"/>
-        </w:rPr>
-      </w:r>
-    </w:p>
-    <w:p>
-      <w:pPr>
-        <w:pStyle w:val="Normal"/>
-        <w:widowControl/>
-        <w:bidi w:val="0"/>
-        <w:ind w:start="0" w:end="0" w:hanging="0"/>
-        <w:jc w:val="start"/>
-        <w:rPr>
-          <w:sz w:val="28"/>
-          <w:szCs w:val="28"/>
-        </w:rPr>
-      </w:pPr>
-      <w:r>
-        <w:rPr>
-          <w:b w:val="false"/>
-          <w:i w:val="false"/>
-          <w:caps w:val="false"/>
-          <w:smallCaps w:val="false"/>
-          <w:spacing w:val="0"/>
-        </w:rPr>
-      </w:r>
-    </w:p>
-    <w:p>
-      <w:pPr>
-        <w:pStyle w:val="Normal"/>
-        <w:widowControl/>
-        <w:bidi w:val="0"/>
-        <w:ind w:start="0" w:end="0" w:hanging="0"/>
-        <w:jc w:val="start"/>
-        <w:rPr>
-          <w:sz w:val="28"/>
-          <w:szCs w:val="28"/>
-        </w:rPr>
-      </w:pPr>
-      <w:r>
-        <w:rPr>
-          <w:b w:val="false"/>
-          <w:i w:val="false"/>
-          <w:caps w:val="false"/>
-          <w:smallCaps w:val="false"/>
-          <w:spacing w:val="0"/>
-        </w:rPr>
-      </w:r>
-    </w:p>
-    <w:p>
-      <w:pPr>
-        <w:pStyle w:val="Normal"/>
-        <w:widowControl/>
-        <w:bidi w:val="0"/>
-        <w:ind w:start="0" w:end="0" w:hanging="0"/>
-        <w:jc w:val="start"/>
-        <w:rPr>
-          <w:sz w:val="28"/>
-          <w:szCs w:val="28"/>
-        </w:rPr>
-      </w:pPr>
-      <w:r>
-        <w:rPr>
-          <w:b w:val="false"/>
-          <w:i w:val="false"/>
-          <w:caps w:val="false"/>
-          <w:smallCaps w:val="false"/>
-          <w:spacing w:val="0"/>
-        </w:rPr>
-      </w:r>
-    </w:p>
-    <w:p>
-      <w:pPr>
-        <w:pStyle w:val="Normal"/>
-        <w:widowControl/>
-        <w:bidi w:val="0"/>
-        <w:ind w:start="0" w:end="0" w:hanging="0"/>
-        <w:jc w:val="start"/>
-        <w:rPr>
-          <w:sz w:val="28"/>
-          <w:szCs w:val="28"/>
-        </w:rPr>
-      </w:pPr>
-      <w:r>
-        <w:rPr>
-          <w:b w:val="false"/>
-          <w:i w:val="false"/>
-          <w:caps w:val="false"/>
-          <w:smallCaps w:val="false"/>
-          <w:spacing w:val="0"/>
-        </w:rPr>
-      </w:r>
-    </w:p>
-    <w:p>
-      <w:pPr>
-        <w:pStyle w:val="Normal"/>
-        <w:widowControl/>
-        <w:bidi w:val="0"/>
-        <w:ind w:start="0" w:end="0" w:hanging="0"/>
-        <w:jc w:val="start"/>
-        <w:rPr>
-          <w:sz w:val="28"/>
-          <w:szCs w:val="28"/>
-        </w:rPr>
-      </w:pPr>
-      <w:r>
-        <w:rPr>
-          <w:b w:val="false"/>
-          <w:i w:val="false"/>
-          <w:caps w:val="false"/>
-          <w:smallCaps w:val="false"/>
-          <w:spacing w:val="0"/>
-        </w:rPr>
-      </w:r>
-    </w:p>
-    <w:p>
-      <w:pPr>
-        <w:pStyle w:val="Normal"/>
-        <w:widowControl/>
-        <w:bidi w:val="0"/>
-        <w:ind w:start="0" w:end="0" w:hanging="0"/>
-        <w:jc w:val="start"/>
-        <w:rPr>
-          <w:sz w:val="28"/>
-          <w:szCs w:val="28"/>
-        </w:rPr>
-      </w:pPr>
-      <w:r>
-        <w:rPr>
-          <w:b w:val="false"/>
-          <w:i w:val="false"/>
-          <w:caps w:val="false"/>
-          <w:smallCaps w:val="false"/>
-          <w:spacing w:val="0"/>
-        </w:rPr>
-      </w:r>
-    </w:p>
-    <w:p>
-      <w:pPr>
-        <w:pStyle w:val="Normal"/>
-        <w:widowControl/>
-        <w:bidi w:val="0"/>
-        <w:ind w:start="0" w:end="0" w:hanging="0"/>
-        <w:jc w:val="start"/>
-        <w:rPr>
-          <w:sz w:val="28"/>
-          <w:szCs w:val="28"/>
-        </w:rPr>
-      </w:pPr>
-      <w:r>
-        <w:rPr>
-          <w:b w:val="false"/>
-          <w:i w:val="false"/>
-          <w:caps w:val="false"/>
-          <w:smallCaps w:val="false"/>
-          <w:spacing w:val="0"/>
-        </w:rPr>
-      </w:r>
-    </w:p>
-    <w:p>
-      <w:pPr>
-        <w:pStyle w:val="Normal"/>
-        <w:widowControl/>
-        <w:bidi w:val="0"/>
-        <w:ind w:start="0" w:end="0" w:hanging="0"/>
-        <w:jc w:val="start"/>
-        <w:rPr>
-          <w:sz w:val="28"/>
-          <w:szCs w:val="28"/>
-        </w:rPr>
-      </w:pPr>
-      <w:r>
-        <w:rPr>
-          <w:b w:val="false"/>
-          <w:i w:val="false"/>
-          <w:caps w:val="false"/>
-          <w:smallCaps w:val="false"/>
-          <w:spacing w:val="0"/>
-        </w:rPr>
-      </w:r>
-    </w:p>
-    <w:p>
-      <w:pPr>
-        <w:pStyle w:val="Normal"/>
-        <w:widowControl/>
-        <w:bidi w:val="0"/>
-        <w:ind w:start="0" w:end="0" w:hanging="0"/>
-        <w:jc w:val="start"/>
-        <w:rPr>
-          <w:sz w:val="28"/>
-          <w:szCs w:val="28"/>
-        </w:rPr>
-      </w:pPr>
-      <w:r>
-        <w:rPr>
-          <w:b w:val="false"/>
-          <w:i w:val="false"/>
-          <w:caps w:val="false"/>
-          <w:smallCaps w:val="false"/>
-          <w:spacing w:val="0"/>
-        </w:rPr>
-      </w:r>
-    </w:p>
-    <w:p>
-      <w:pPr>
-        <w:pStyle w:val="Normal"/>
-        <w:widowControl/>
-        <w:bidi w:val="0"/>
-        <w:ind w:start="0" w:end="0" w:hanging="0"/>
-        <w:jc w:val="start"/>
-        <w:rPr>
-          <w:sz w:val="28"/>
-          <w:szCs w:val="28"/>
-        </w:rPr>
-      </w:pPr>
-      <w:r>
-        <w:rPr>
-          <w:b w:val="false"/>
-          <w:i w:val="false"/>
-          <w:caps w:val="false"/>
-          <w:smallCaps w:val="false"/>
-          <w:spacing w:val="0"/>
-        </w:rPr>
-      </w:r>
-    </w:p>
-    <w:p>
-      <w:pPr>
-        <w:pStyle w:val="Normal"/>
-        <w:widowControl/>
-        <w:bidi w:val="0"/>
-        <w:ind w:start="0" w:end="0" w:hanging="0"/>
-        <w:jc w:val="start"/>
-        <w:rPr>
-          <w:sz w:val="28"/>
-          <w:szCs w:val="28"/>
-        </w:rPr>
-      </w:pPr>
-      <w:r>
-        <w:rPr>
-          <w:b w:val="false"/>
-          <w:i w:val="false"/>
-          <w:caps w:val="false"/>
-          <w:smallCaps w:val="false"/>
-          <w:spacing w:val="0"/>
-        </w:rPr>
-      </w:r>
-    </w:p>
-    <w:p>
-      <w:pPr>
-        <w:pStyle w:val="Normal"/>
-        <w:widowControl/>
-        <w:bidi w:val="0"/>
-        <w:ind w:start="0" w:end="0" w:hanging="0"/>
-        <w:jc w:val="start"/>
-        <w:rPr>
-          <w:sz w:val="28"/>
-          <w:szCs w:val="28"/>
-        </w:rPr>
-      </w:pPr>
-      <w:r>
-        <w:rPr>
-          <w:b w:val="false"/>
-          <w:i w:val="false"/>
-          <w:caps w:val="false"/>
-          <w:smallCaps w:val="false"/>
-          <w:spacing w:val="0"/>
-        </w:rPr>
-      </w:r>
-    </w:p>
-    <w:p>
-      <w:pPr>
-        <w:pStyle w:val="Normal"/>
-        <w:widowControl/>
-        <w:bidi w:val="0"/>
-        <w:ind w:start="0" w:end="0" w:hanging="0"/>
-        <w:jc w:val="start"/>
-        <w:rPr>
-          <w:sz w:val="28"/>
-          <w:szCs w:val="28"/>
-        </w:rPr>
-      </w:pPr>
-      <w:r>
-        <w:rPr>
-          <w:b w:val="false"/>
-          <w:i w:val="false"/>
-          <w:caps w:val="false"/>
-          <w:smallCaps w:val="false"/>
-          <w:spacing w:val="0"/>
-        </w:rPr>
-      </w:r>
-    </w:p>
-    <w:p>
-      <w:pPr>
-        <w:pStyle w:val="Normal"/>
-        <w:widowControl/>
-        <w:bidi w:val="0"/>
-        <w:ind w:start="0" w:end="0" w:hanging="0"/>
-        <w:jc w:val="start"/>
-        <w:rPr>
-          <w:sz w:val="28"/>
-          <w:szCs w:val="28"/>
-        </w:rPr>
-      </w:pPr>
-      <w:r>
-        <w:rPr>
-          <w:b w:val="false"/>
-          <w:i w:val="false"/>
-          <w:caps w:val="false"/>
-          <w:smallCaps w:val="false"/>
-          <w:spacing w:val="0"/>
-        </w:rPr>
-      </w:r>
-    </w:p>
-    <w:p>
-      <w:pPr>
-        <w:pStyle w:val="Normal"/>
-        <w:widowControl/>
-        <w:bidi w:val="0"/>
-        <w:ind w:start="0" w:end="0" w:hanging="0"/>
-        <w:jc w:val="start"/>
-        <w:rPr>
-          <w:sz w:val="28"/>
-          <w:szCs w:val="28"/>
-        </w:rPr>
-      </w:pPr>
-      <w:r>
-        <w:rPr>
-          <w:b w:val="false"/>
-          <w:i w:val="false"/>
-          <w:caps w:val="false"/>
-          <w:smallCaps w:val="false"/>
-          <w:spacing w:val="0"/>
-        </w:rPr>
-      </w:r>
-    </w:p>
-    <w:p>
-      <w:pPr>
-        <w:pStyle w:val="Normal"/>
-        <w:widowControl/>
-        <w:bidi w:val="0"/>
-        <w:ind w:start="0" w:end="0" w:hanging="0"/>
-        <w:jc w:val="start"/>
-        <w:rPr>
-          <w:sz w:val="28"/>
-          <w:szCs w:val="28"/>
-        </w:rPr>
-      </w:pPr>
-      <w:r>
-        <w:rPr>
-          <w:b w:val="false"/>
-          <w:i w:val="false"/>
-          <w:caps w:val="false"/>
-          <w:smallCaps w:val="false"/>
-          <w:spacing w:val="0"/>
-        </w:rPr>
-      </w:r>
-    </w:p>
-    <w:p>
-      <w:pPr>
-        <w:pStyle w:val="Normal"/>
-        <w:widowControl/>
-        <w:bidi w:val="0"/>
-        <w:ind w:start="0" w:end="0" w:hanging="0"/>
-        <w:jc w:val="start"/>
-        <w:rPr>
-          <w:sz w:val="28"/>
-          <w:szCs w:val="28"/>
-        </w:rPr>
-      </w:pPr>
-      <w:r>
-        <w:rPr>
-          <w:b w:val="false"/>
-          <w:i w:val="false"/>
-          <w:caps w:val="false"/>
-          <w:smallCaps w:val="false"/>
-          <w:spacing w:val="0"/>
-        </w:rPr>
-      </w:r>
-    </w:p>
-    <w:p>
-      <w:pPr>
-        <w:pStyle w:val="Normal"/>
-        <w:widowControl/>
-        <w:bidi w:val="0"/>
-        <w:ind w:start="0" w:end="0" w:hanging="0"/>
-        <w:jc w:val="start"/>
-        <w:rPr>
-          <w:sz w:val="28"/>
-          <w:szCs w:val="28"/>
-        </w:rPr>
-      </w:pPr>
-      <w:r>
-        <w:rPr>
-          <w:b w:val="false"/>
-          <w:i w:val="false"/>
-          <w:caps w:val="false"/>
-          <w:smallCaps w:val="false"/>
-          <w:spacing w:val="0"/>
-        </w:rPr>
-      </w:r>
-    </w:p>
-    <w:p>
-      <w:pPr>
-        <w:pStyle w:val="Normal"/>
-        <w:widowControl/>
-        <w:bidi w:val="0"/>
-        <w:ind w:start="0" w:end="0" w:hanging="0"/>
-        <w:jc w:val="start"/>
-        <w:rPr>
-          <w:sz w:val="28"/>
-          <w:szCs w:val="28"/>
-        </w:rPr>
-      </w:pPr>
-      <w:r>
-        <w:rPr>
-          <w:b w:val="false"/>
-          <w:i w:val="false"/>
-          <w:caps w:val="false"/>
-          <w:smallCaps w:val="false"/>
-          <w:spacing w:val="0"/>
-        </w:rPr>
-      </w:r>
-    </w:p>
-    <w:p>
-      <w:pPr>
-        <w:pStyle w:val="Normal"/>
-        <w:widowControl/>
-        <w:bidi w:val="0"/>
-        <w:ind w:start="0" w:end="0" w:hanging="0"/>
-        <w:jc w:val="start"/>
-        <w:rPr>
-          <w:sz w:val="28"/>
-          <w:szCs w:val="28"/>
-        </w:rPr>
-      </w:pPr>
-      <w:r>
-        <w:rPr>
-          <w:b w:val="false"/>
-          <w:i w:val="false"/>
-          <w:caps w:val="false"/>
-          <w:smallCaps w:val="false"/>
-          <w:spacing w:val="0"/>
-        </w:rPr>
-      </w:r>
-    </w:p>
-    <w:p>
-      <w:pPr>
-        <w:pStyle w:val="Normal"/>
-        <w:widowControl/>
-        <w:bidi w:val="0"/>
-        <w:ind w:start="0" w:end="0" w:hanging="0"/>
-        <w:jc w:val="start"/>
-        <w:rPr>
-          <w:sz w:val="28"/>
-          <w:szCs w:val="28"/>
-        </w:rPr>
-      </w:pPr>
-      <w:r>
-        <w:rPr>
-          <w:b w:val="false"/>
-          <w:i w:val="false"/>
-          <w:caps w:val="false"/>
-          <w:smallCaps w:val="false"/>
-          <w:spacing w:val="0"/>
-        </w:rPr>
-      </w:r>
-    </w:p>
-    <w:p>
-      <w:pPr>
-        <w:pStyle w:val="Normal"/>
-        <w:widowControl/>
-        <w:bidi w:val="0"/>
-        <w:ind w:start="0" w:end="0" w:hanging="0"/>
-        <w:jc w:val="start"/>
-        <w:rPr>
-          <w:sz w:val="28"/>
-          <w:szCs w:val="28"/>
-        </w:rPr>
-      </w:pPr>
-      <w:r>
-        <w:rPr>
-          <w:b w:val="false"/>
-          <w:i w:val="false"/>
-          <w:caps w:val="false"/>
-          <w:smallCaps w:val="false"/>
-          <w:spacing w:val="0"/>
-        </w:rPr>
-      </w:r>
-    </w:p>
-    <w:p>
-      <w:pPr>
-        <w:pStyle w:val="Normal"/>
-        <w:widowControl/>
-        <w:bidi w:val="0"/>
-        <w:ind w:start="0" w:end="0" w:hanging="0"/>
-        <w:jc w:val="start"/>
-        <w:rPr>
-          <w:sz w:val="28"/>
-          <w:szCs w:val="28"/>
-        </w:rPr>
-      </w:pPr>
-      <w:r>
-        <w:rPr>
-          <w:b w:val="false"/>
-          <w:i w:val="false"/>
-          <w:caps w:val="false"/>
-          <w:smallCaps w:val="false"/>
-          <w:spacing w:val="0"/>
-        </w:rPr>
-      </w:r>
-    </w:p>
-    <w:p>
-      <w:pPr>
-        <w:pStyle w:val="Normal"/>
-        <w:widowControl/>
-        <w:bidi w:val="0"/>
-        <w:ind w:start="0" w:end="0" w:hanging="0"/>
-        <w:jc w:val="start"/>
-        <w:rPr>
-          <w:sz w:val="28"/>
-          <w:szCs w:val="28"/>
-        </w:rPr>
-      </w:pPr>
-      <w:r>
-        <w:rPr>
-          <w:b w:val="false"/>
-          <w:i w:val="false"/>
-          <w:caps w:val="false"/>
-          <w:smallCaps w:val="false"/>
-          <w:spacing w:val="0"/>
-        </w:rPr>
-      </w:r>
-    </w:p>
-    <w:p>
-      <w:pPr>
-        <w:pStyle w:val="Normal"/>
-        <w:widowControl/>
-        <w:bidi w:val="0"/>
-        <w:ind w:start="0" w:end="0" w:hanging="0"/>
-        <w:jc w:val="start"/>
-        <w:rPr>
-          <w:sz w:val="28"/>
-          <w:szCs w:val="28"/>
-        </w:rPr>
-      </w:pPr>
-      <w:r>
-        <w:rPr>
-          <w:b w:val="false"/>
-          <w:i w:val="false"/>
-          <w:caps w:val="false"/>
-          <w:smallCaps w:val="false"/>
-          <w:spacing w:val="0"/>
-        </w:rPr>
-      </w:r>
-    </w:p>
-    <w:p>
-      <w:pPr>
-        <w:pStyle w:val="Normal"/>
-        <w:widowControl/>
-        <w:bidi w:val="0"/>
-        <w:ind w:start="0" w:end="0" w:hanging="0"/>
-        <w:jc w:val="start"/>
-        <w:rPr>
-          <w:sz w:val="28"/>
-          <w:szCs w:val="28"/>
-        </w:rPr>
-      </w:pPr>
-      <w:r>
-        <w:rPr>
-          <w:b w:val="false"/>
-          <w:i w:val="false"/>
-          <w:caps w:val="false"/>
-          <w:smallCaps w:val="false"/>
-          <w:spacing w:val="0"/>
-        </w:rPr>
-      </w:r>
-    </w:p>
-    <w:p>
-      <w:pPr>
-        <w:pStyle w:val="Normal"/>
-        <w:widowControl/>
-        <w:bidi w:val="0"/>
-        <w:ind w:start="0" w:end="0" w:hanging="0"/>
-        <w:jc w:val="start"/>
-        <w:rPr>
-          <w:sz w:val="28"/>
-          <w:szCs w:val="28"/>
-        </w:rPr>
-      </w:pPr>
-      <w:r>
-        <w:rPr>
-          <w:b w:val="false"/>
-          <w:i w:val="false"/>
-          <w:caps w:val="false"/>
-          <w:smallCaps w:val="false"/>
-          <w:spacing w:val="0"/>
-        </w:rPr>
-      </w:r>
-    </w:p>
-    <w:p>
-      <w:pPr>
-        <w:pStyle w:val="Normal"/>
-        <w:widowControl/>
-        <w:bidi w:val="0"/>
-        <w:ind w:start="0" w:end="0" w:hanging="0"/>
-        <w:jc w:val="start"/>
-        <w:rPr>
-          <w:sz w:val="28"/>
-          <w:szCs w:val="28"/>
-        </w:rPr>
-      </w:pPr>
-      <w:r>
-        <w:rPr>
-          <w:b w:val="false"/>
-          <w:i w:val="false"/>
-          <w:caps w:val="false"/>
-          <w:smallCaps w:val="false"/>
-          <w:spacing w:val="0"/>
+          <w:sz w:val="28"/>
+          <w:szCs w:val="28"/>
+        </w:rPr>
+      </w:r>
+    </w:p>
+    <w:p>
+      <w:pPr>
+        <w:pStyle w:val="Normal"/>
+        <w:widowControl/>
+        <w:bidi w:val="0"/>
+        <w:ind w:start="0" w:end="0" w:hanging="0"/>
+        <w:jc w:val="start"/>
+        <w:rPr>
+          <w:sz w:val="28"/>
+          <w:szCs w:val="28"/>
+        </w:rPr>
+      </w:pPr>
+      <w:r>
+        <w:rPr>
+          <w:sz w:val="28"/>
+          <w:szCs w:val="28"/>
+        </w:rPr>
+      </w:r>
+    </w:p>
+    <w:p>
+      <w:pPr>
+        <w:pStyle w:val="Normal"/>
+        <w:widowControl/>
+        <w:bidi w:val="0"/>
+        <w:ind w:start="0" w:end="0" w:hanging="0"/>
+        <w:jc w:val="start"/>
+        <w:rPr>
+          <w:sz w:val="28"/>
+          <w:szCs w:val="28"/>
+        </w:rPr>
+      </w:pPr>
+      <w:r>
+        <w:rPr>
+          <w:sz w:val="28"/>
+          <w:szCs w:val="28"/>
+        </w:rPr>
+      </w:r>
+    </w:p>
+    <w:p>
+      <w:pPr>
+        <w:pStyle w:val="Normal"/>
+        <w:widowControl/>
+        <w:bidi w:val="0"/>
+        <w:ind w:start="0" w:end="0" w:hanging="0"/>
+        <w:jc w:val="start"/>
+        <w:rPr>
+          <w:sz w:val="28"/>
+          <w:szCs w:val="28"/>
+        </w:rPr>
+      </w:pPr>
+      <w:r>
+        <w:rPr>
+          <w:sz w:val="28"/>
+          <w:szCs w:val="28"/>
+        </w:rPr>
+      </w:r>
+    </w:p>
+    <w:p>
+      <w:pPr>
+        <w:pStyle w:val="Normal"/>
+        <w:widowControl/>
+        <w:bidi w:val="0"/>
+        <w:ind w:start="0" w:end="0" w:hanging="0"/>
+        <w:jc w:val="start"/>
+        <w:rPr>
+          <w:sz w:val="28"/>
+          <w:szCs w:val="28"/>
+        </w:rPr>
+      </w:pPr>
+      <w:r>
+        <w:rPr>
+          <w:sz w:val="28"/>
+          <w:szCs w:val="28"/>
+        </w:rPr>
+      </w:r>
+    </w:p>
+    <w:p>
+      <w:pPr>
+        <w:pStyle w:val="Normal"/>
+        <w:widowControl/>
+        <w:bidi w:val="0"/>
+        <w:ind w:start="0" w:end="0" w:hanging="0"/>
+        <w:jc w:val="start"/>
+        <w:rPr>
+          <w:sz w:val="28"/>
+          <w:szCs w:val="28"/>
+        </w:rPr>
+      </w:pPr>
+      <w:r>
+        <w:rPr>
+          <w:sz w:val="28"/>
+          <w:szCs w:val="28"/>
+        </w:rPr>
+      </w:r>
+    </w:p>
+    <w:p>
+      <w:pPr>
+        <w:pStyle w:val="Normal"/>
+        <w:widowControl/>
+        <w:bidi w:val="0"/>
+        <w:ind w:start="0" w:end="0" w:hanging="0"/>
+        <w:jc w:val="start"/>
+        <w:rPr>
+          <w:sz w:val="28"/>
+          <w:szCs w:val="28"/>
+        </w:rPr>
+      </w:pPr>
+      <w:r>
+        <w:rPr>
+          <w:sz w:val="28"/>
+          <w:szCs w:val="28"/>
+        </w:rPr>
+      </w:r>
+    </w:p>
+    <w:p>
+      <w:pPr>
+        <w:pStyle w:val="Normal"/>
+        <w:widowControl/>
+        <w:bidi w:val="0"/>
+        <w:ind w:start="0" w:end="0" w:hanging="0"/>
+        <w:jc w:val="start"/>
+        <w:rPr>
+          <w:sz w:val="28"/>
+          <w:szCs w:val="28"/>
+        </w:rPr>
+      </w:pPr>
+      <w:r>
+        <w:rPr>
+          <w:sz w:val="28"/>
+          <w:szCs w:val="28"/>
+        </w:rPr>
+      </w:r>
+    </w:p>
+    <w:p>
+      <w:pPr>
+        <w:pStyle w:val="Normal"/>
+        <w:widowControl/>
+        <w:bidi w:val="0"/>
+        <w:ind w:start="0" w:end="0" w:hanging="0"/>
+        <w:jc w:val="start"/>
+        <w:rPr>
+          <w:sz w:val="28"/>
+          <w:szCs w:val="28"/>
+        </w:rPr>
+      </w:pPr>
+      <w:r>
+        <w:rPr>
+          <w:sz w:val="28"/>
+          <w:szCs w:val="28"/>
+        </w:rPr>
+      </w:r>
+    </w:p>
+    <w:p>
+      <w:pPr>
+        <w:pStyle w:val="Normal"/>
+        <w:widowControl/>
+        <w:bidi w:val="0"/>
+        <w:ind w:start="0" w:end="0" w:hanging="0"/>
+        <w:jc w:val="start"/>
+        <w:rPr>
+          <w:sz w:val="28"/>
+          <w:szCs w:val="28"/>
+        </w:rPr>
+      </w:pPr>
+      <w:r>
+        <w:rPr>
+          <w:sz w:val="28"/>
+          <w:szCs w:val="28"/>
+        </w:rPr>
+      </w:r>
+    </w:p>
+    <w:p>
+      <w:pPr>
+        <w:pStyle w:val="Normal"/>
+        <w:widowControl/>
+        <w:bidi w:val="0"/>
+        <w:ind w:start="0" w:end="0" w:hanging="0"/>
+        <w:jc w:val="start"/>
+        <w:rPr>
+          <w:sz w:val="28"/>
+          <w:szCs w:val="28"/>
+        </w:rPr>
+      </w:pPr>
+      <w:r>
+        <w:rPr>
+          <w:sz w:val="28"/>
+          <w:szCs w:val="28"/>
+        </w:rPr>
+      </w:r>
+    </w:p>
+    <w:p>
+      <w:pPr>
+        <w:pStyle w:val="Normal"/>
+        <w:widowControl/>
+        <w:bidi w:val="0"/>
+        <w:ind w:start="0" w:end="0" w:hanging="0"/>
+        <w:jc w:val="start"/>
+        <w:rPr>
+          <w:sz w:val="28"/>
+          <w:szCs w:val="28"/>
+        </w:rPr>
+      </w:pPr>
+      <w:r>
+        <w:rPr>
+          <w:sz w:val="28"/>
+          <w:szCs w:val="28"/>
+        </w:rPr>
+      </w:r>
+    </w:p>
+    <w:p>
+      <w:pPr>
+        <w:pStyle w:val="Normal"/>
+        <w:widowControl/>
+        <w:bidi w:val="0"/>
+        <w:ind w:start="0" w:end="0" w:hanging="0"/>
+        <w:jc w:val="start"/>
+        <w:rPr>
+          <w:sz w:val="28"/>
+          <w:szCs w:val="28"/>
+        </w:rPr>
+      </w:pPr>
+      <w:r>
+        <w:rPr>
+          <w:sz w:val="28"/>
+          <w:szCs w:val="28"/>
+        </w:rPr>
+      </w:r>
+    </w:p>
+    <w:p>
+      <w:pPr>
+        <w:pStyle w:val="Normal"/>
+        <w:widowControl/>
+        <w:bidi w:val="0"/>
+        <w:ind w:start="0" w:end="0" w:hanging="0"/>
+        <w:jc w:val="start"/>
+        <w:rPr>
+          <w:sz w:val="28"/>
+          <w:szCs w:val="28"/>
+        </w:rPr>
+      </w:pPr>
+      <w:r>
+        <w:rPr>
+          <w:sz w:val="28"/>
+          <w:szCs w:val="28"/>
+        </w:rPr>
+      </w:r>
+    </w:p>
+    <w:p>
+      <w:pPr>
+        <w:pStyle w:val="Normal"/>
+        <w:widowControl/>
+        <w:bidi w:val="0"/>
+        <w:ind w:start="0" w:end="0" w:hanging="0"/>
+        <w:jc w:val="start"/>
+        <w:rPr>
+          <w:sz w:val="28"/>
+          <w:szCs w:val="28"/>
+        </w:rPr>
+      </w:pPr>
+      <w:r>
+        <w:rPr>
+          <w:sz w:val="28"/>
+          <w:szCs w:val="28"/>
+        </w:rPr>
+      </w:r>
+    </w:p>
+    <w:p>
+      <w:pPr>
+        <w:pStyle w:val="Normal"/>
+        <w:widowControl/>
+        <w:bidi w:val="0"/>
+        <w:ind w:start="0" w:end="0" w:hanging="0"/>
+        <w:jc w:val="start"/>
+        <w:rPr>
+          <w:sz w:val="28"/>
+          <w:szCs w:val="28"/>
+        </w:rPr>
+      </w:pPr>
+      <w:r>
+        <w:rPr>
+          <w:sz w:val="28"/>
+          <w:szCs w:val="28"/>
+        </w:rPr>
+      </w:r>
+    </w:p>
+    <w:p>
+      <w:pPr>
+        <w:pStyle w:val="Normal"/>
+        <w:widowControl/>
+        <w:bidi w:val="0"/>
+        <w:ind w:start="0" w:end="0" w:hanging="0"/>
+        <w:jc w:val="start"/>
+        <w:rPr>
+          <w:sz w:val="28"/>
+          <w:szCs w:val="28"/>
+        </w:rPr>
+      </w:pPr>
+      <w:r>
+        <w:rPr>
+          <w:sz w:val="28"/>
+          <w:szCs w:val="28"/>
+        </w:rPr>
+      </w:r>
+    </w:p>
+    <w:p>
+      <w:pPr>
+        <w:pStyle w:val="Normal"/>
+        <w:widowControl/>
+        <w:bidi w:val="0"/>
+        <w:ind w:start="0" w:end="0" w:hanging="0"/>
+        <w:jc w:val="start"/>
+        <w:rPr>
+          <w:sz w:val="28"/>
+          <w:szCs w:val="28"/>
+        </w:rPr>
+      </w:pPr>
+      <w:r>
+        <w:rPr>
+          <w:sz w:val="28"/>
+          <w:szCs w:val="28"/>
+        </w:rPr>
+      </w:r>
+    </w:p>
+    <w:p>
+      <w:pPr>
+        <w:pStyle w:val="Normal"/>
+        <w:widowControl/>
+        <w:bidi w:val="0"/>
+        <w:ind w:start="0" w:end="0" w:hanging="0"/>
+        <w:jc w:val="start"/>
+        <w:rPr>
+          <w:sz w:val="28"/>
+          <w:szCs w:val="28"/>
+        </w:rPr>
+      </w:pPr>
+      <w:r>
+        <w:rPr>
+          <w:sz w:val="28"/>
+          <w:szCs w:val="28"/>
+        </w:rPr>
+      </w:r>
+    </w:p>
+    <w:p>
+      <w:pPr>
+        <w:pStyle w:val="Normal"/>
+        <w:widowControl/>
+        <w:bidi w:val="0"/>
+        <w:ind w:start="0" w:end="0" w:hanging="0"/>
+        <w:jc w:val="start"/>
+        <w:rPr>
+          <w:sz w:val="28"/>
+          <w:szCs w:val="28"/>
+        </w:rPr>
+      </w:pPr>
+      <w:r>
+        <w:rPr>
+          <w:sz w:val="28"/>
+          <w:szCs w:val="28"/>
+        </w:rPr>
+      </w:r>
+    </w:p>
+    <w:p>
+      <w:pPr>
+        <w:pStyle w:val="Normal"/>
+        <w:widowControl/>
+        <w:bidi w:val="0"/>
+        <w:ind w:start="0" w:end="0" w:hanging="0"/>
+        <w:jc w:val="start"/>
+        <w:rPr>
+          <w:sz w:val="28"/>
+          <w:szCs w:val="28"/>
+        </w:rPr>
+      </w:pPr>
+      <w:r>
+        <w:rPr>
+          <w:sz w:val="28"/>
+          <w:szCs w:val="28"/>
+        </w:rPr>
+      </w:r>
+    </w:p>
+    <w:p>
+      <w:pPr>
+        <w:pStyle w:val="Normal"/>
+        <w:widowControl/>
+        <w:bidi w:val="0"/>
+        <w:ind w:start="0" w:end="0" w:hanging="0"/>
+        <w:jc w:val="start"/>
+        <w:rPr>
+          <w:sz w:val="28"/>
+          <w:szCs w:val="28"/>
+        </w:rPr>
+      </w:pPr>
+      <w:r>
+        <w:rPr>
+          <w:sz w:val="28"/>
+          <w:szCs w:val="28"/>
+        </w:rPr>
+      </w:r>
+    </w:p>
+    <w:p>
+      <w:pPr>
+        <w:pStyle w:val="Normal"/>
+        <w:widowControl/>
+        <w:bidi w:val="0"/>
+        <w:ind w:start="0" w:end="0" w:hanging="0"/>
+        <w:jc w:val="start"/>
+        <w:rPr>
+          <w:sz w:val="28"/>
+          <w:szCs w:val="28"/>
+        </w:rPr>
+      </w:pPr>
+      <w:r>
+        <w:rPr>
+          <w:sz w:val="28"/>
+          <w:szCs w:val="28"/>
+        </w:rPr>
+      </w:r>
+    </w:p>
+    <w:p>
+      <w:pPr>
+        <w:pStyle w:val="Normal"/>
+        <w:widowControl/>
+        <w:bidi w:val="0"/>
+        <w:ind w:start="0" w:end="0" w:hanging="0"/>
+        <w:jc w:val="start"/>
+        <w:rPr>
+          <w:sz w:val="28"/>
+          <w:szCs w:val="28"/>
+        </w:rPr>
+      </w:pPr>
+      <w:r>
+        <w:rPr>
+          <w:sz w:val="28"/>
+          <w:szCs w:val="28"/>
+        </w:rPr>
+      </w:r>
+    </w:p>
+    <w:p>
+      <w:pPr>
+        <w:pStyle w:val="Normal"/>
+        <w:widowControl/>
+        <w:bidi w:val="0"/>
+        <w:ind w:start="0" w:end="0" w:hanging="0"/>
+        <w:jc w:val="start"/>
+        <w:rPr>
+          <w:sz w:val="28"/>
+          <w:szCs w:val="28"/>
+        </w:rPr>
+      </w:pPr>
+      <w:r>
+        <w:rPr>
+          <w:sz w:val="28"/>
+          <w:szCs w:val="28"/>
+        </w:rPr>
+      </w:r>
+    </w:p>
+    <w:p>
+      <w:pPr>
+        <w:pStyle w:val="Normal"/>
+        <w:widowControl/>
+        <w:bidi w:val="0"/>
+        <w:ind w:start="0" w:end="0" w:hanging="0"/>
+        <w:jc w:val="start"/>
+        <w:rPr>
+          <w:sz w:val="28"/>
+          <w:szCs w:val="28"/>
+        </w:rPr>
+      </w:pPr>
+      <w:r>
+        <w:rPr>
+          <w:sz w:val="28"/>
+          <w:szCs w:val="28"/>
+        </w:rPr>
+      </w:r>
+    </w:p>
+    <w:p>
+      <w:pPr>
+        <w:pStyle w:val="Normal"/>
+        <w:widowControl/>
+        <w:bidi w:val="0"/>
+        <w:ind w:start="0" w:end="0" w:hanging="0"/>
+        <w:jc w:val="start"/>
+        <w:rPr>
+          <w:sz w:val="28"/>
+          <w:szCs w:val="28"/>
+        </w:rPr>
+      </w:pPr>
+      <w:r>
+        <w:rPr>
+          <w:sz w:val="28"/>
+          <w:szCs w:val="28"/>
+        </w:rPr>
+      </w:r>
+    </w:p>
+    <w:p>
+      <w:pPr>
+        <w:pStyle w:val="Normal"/>
+        <w:widowControl/>
+        <w:bidi w:val="0"/>
+        <w:ind w:start="0" w:end="0" w:hanging="0"/>
+        <w:jc w:val="start"/>
+        <w:rPr>
+          <w:sz w:val="28"/>
+          <w:szCs w:val="28"/>
+        </w:rPr>
+      </w:pPr>
+      <w:r>
+        <w:rPr>
+          <w:sz w:val="28"/>
+          <w:szCs w:val="28"/>
+        </w:rPr>
+      </w:r>
+    </w:p>
+    <w:p>
+      <w:pPr>
+        <w:pStyle w:val="Normal"/>
+        <w:widowControl/>
+        <w:bidi w:val="0"/>
+        <w:ind w:start="0" w:end="0" w:hanging="0"/>
+        <w:jc w:val="start"/>
+        <w:rPr>
+          <w:sz w:val="28"/>
+          <w:szCs w:val="28"/>
+        </w:rPr>
+      </w:pPr>
+      <w:r>
+        <w:rPr>
+          <w:sz w:val="28"/>
+          <w:szCs w:val="28"/>
+        </w:rPr>
+      </w:r>
+    </w:p>
+    <w:p>
+      <w:pPr>
+        <w:pStyle w:val="Normal"/>
+        <w:widowControl/>
+        <w:bidi w:val="0"/>
+        <w:ind w:start="0" w:end="0" w:hanging="0"/>
+        <w:jc w:val="start"/>
+        <w:rPr>
+          <w:sz w:val="28"/>
+          <w:szCs w:val="28"/>
+        </w:rPr>
+      </w:pPr>
+      <w:r>
+        <w:rPr>
+          <w:sz w:val="28"/>
+          <w:szCs w:val="28"/>
+        </w:rPr>
+      </w:r>
+    </w:p>
+    <w:p>
+      <w:pPr>
+        <w:pStyle w:val="Normal"/>
+        <w:widowControl/>
+        <w:bidi w:val="0"/>
+        <w:ind w:start="0" w:end="0" w:hanging="0"/>
+        <w:jc w:val="start"/>
+        <w:rPr>
+          <w:sz w:val="28"/>
+          <w:szCs w:val="28"/>
+        </w:rPr>
+      </w:pPr>
+      <w:r>
+        <w:rPr>
+          <w:sz w:val="28"/>
+          <w:szCs w:val="28"/>
+        </w:rPr>
+      </w:r>
+    </w:p>
+    <w:p>
+      <w:pPr>
+        <w:pStyle w:val="Normal"/>
+        <w:widowControl/>
+        <w:bidi w:val="0"/>
+        <w:ind w:start="0" w:end="0" w:hanging="0"/>
+        <w:jc w:val="start"/>
+        <w:rPr>
+          <w:sz w:val="28"/>
+          <w:szCs w:val="28"/>
+        </w:rPr>
+      </w:pPr>
+      <w:r>
+        <w:rPr>
+          <w:sz w:val="28"/>
+          <w:szCs w:val="28"/>
+        </w:rPr>
+      </w:r>
+    </w:p>
+    <w:p>
+      <w:pPr>
+        <w:pStyle w:val="Normal"/>
+        <w:widowControl/>
+        <w:bidi w:val="0"/>
+        <w:ind w:start="0" w:end="0" w:hanging="0"/>
+        <w:jc w:val="start"/>
+        <w:rPr>
+          <w:sz w:val="28"/>
+          <w:szCs w:val="28"/>
+        </w:rPr>
+      </w:pPr>
+      <w:r>
+        <w:rPr>
+          <w:sz w:val="28"/>
+          <w:szCs w:val="28"/>
+        </w:rPr>
+      </w:r>
+    </w:p>
+    <w:p>
+      <w:pPr>
+        <w:pStyle w:val="Normal"/>
+        <w:widowControl/>
+        <w:bidi w:val="0"/>
+        <w:ind w:start="0" w:end="0" w:hanging="0"/>
+        <w:jc w:val="start"/>
+        <w:rPr>
+          <w:sz w:val="28"/>
+          <w:szCs w:val="28"/>
+        </w:rPr>
+      </w:pPr>
+      <w:r>
+        <w:rPr>
+          <w:sz w:val="28"/>
+          <w:szCs w:val="28"/>
+        </w:rPr>
+      </w:r>
+    </w:p>
+    <w:p>
+      <w:pPr>
+        <w:pStyle w:val="Normal"/>
+        <w:widowControl/>
+        <w:bidi w:val="0"/>
+        <w:ind w:start="0" w:end="0" w:hanging="0"/>
+        <w:jc w:val="start"/>
+        <w:rPr>
+          <w:sz w:val="28"/>
+          <w:szCs w:val="28"/>
+        </w:rPr>
+      </w:pPr>
+      <w:r>
+        <w:rPr>
+          <w:sz w:val="28"/>
+          <w:szCs w:val="28"/>
+        </w:rPr>
+      </w:r>
+    </w:p>
+    <w:p>
+      <w:pPr>
+        <w:pStyle w:val="Normal"/>
+        <w:widowControl/>
+        <w:bidi w:val="0"/>
+        <w:ind w:start="0" w:end="0" w:hanging="0"/>
+        <w:jc w:val="start"/>
+        <w:rPr>
+          <w:sz w:val="28"/>
+          <w:szCs w:val="28"/>
+        </w:rPr>
+      </w:pPr>
+      <w:r>
+        <w:rPr>
+          <w:sz w:val="28"/>
+          <w:szCs w:val="28"/>
+        </w:rPr>
+      </w:r>
+    </w:p>
+    <w:p>
+      <w:pPr>
+        <w:pStyle w:val="Normal"/>
+        <w:widowControl/>
+        <w:bidi w:val="0"/>
+        <w:ind w:start="0" w:end="0" w:hanging="0"/>
+        <w:jc w:val="start"/>
+        <w:rPr>
+          <w:sz w:val="28"/>
+          <w:szCs w:val="28"/>
+        </w:rPr>
+      </w:pPr>
+      <w:r>
+        <w:rPr>
+          <w:sz w:val="28"/>
+          <w:szCs w:val="28"/>
+        </w:rPr>
+      </w:r>
+    </w:p>
+    <w:p>
+      <w:pPr>
+        <w:pStyle w:val="Normal"/>
+        <w:widowControl/>
+        <w:bidi w:val="0"/>
+        <w:ind w:start="0" w:end="0" w:hanging="0"/>
+        <w:jc w:val="start"/>
+        <w:rPr>
+          <w:sz w:val="28"/>
+          <w:szCs w:val="28"/>
+        </w:rPr>
+      </w:pPr>
+      <w:r>
+        <w:rPr>
+          <w:sz w:val="28"/>
+          <w:szCs w:val="28"/>
+        </w:rPr>
+      </w:r>
+    </w:p>
+    <w:p>
+      <w:pPr>
+        <w:pStyle w:val="Normal"/>
+        <w:widowControl/>
+        <w:bidi w:val="0"/>
+        <w:ind w:start="0" w:end="0" w:hanging="0"/>
+        <w:jc w:val="start"/>
+        <w:rPr>
+          <w:sz w:val="28"/>
+          <w:szCs w:val="28"/>
+        </w:rPr>
+      </w:pPr>
+      <w:r>
+        <w:rPr>
+          <w:sz w:val="28"/>
+          <w:szCs w:val="28"/>
+        </w:rPr>
+      </w:r>
+    </w:p>
+    <w:p>
+      <w:pPr>
+        <w:pStyle w:val="Normal"/>
+        <w:widowControl/>
+        <w:bidi w:val="0"/>
+        <w:ind w:start="0" w:end="0" w:hanging="0"/>
+        <w:jc w:val="start"/>
+        <w:rPr>
+          <w:sz w:val="28"/>
+          <w:szCs w:val="28"/>
+        </w:rPr>
+      </w:pPr>
+      <w:r>
+        <w:rPr>
+          <w:sz w:val="28"/>
+          <w:szCs w:val="28"/>
+        </w:rPr>
+      </w:r>
+    </w:p>
+    <w:p>
+      <w:pPr>
+        <w:pStyle w:val="Normal"/>
+        <w:widowControl/>
+        <w:bidi w:val="0"/>
+        <w:ind w:start="0" w:end="0" w:hanging="0"/>
+        <w:jc w:val="start"/>
+        <w:rPr>
+          <w:sz w:val="28"/>
+          <w:szCs w:val="28"/>
+        </w:rPr>
+      </w:pPr>
+      <w:r>
+        <w:rPr>
+          <w:sz w:val="28"/>
+          <w:szCs w:val="28"/>
+        </w:rPr>
+      </w:r>
+    </w:p>
+    <w:p>
+      <w:pPr>
+        <w:pStyle w:val="Normal"/>
+        <w:widowControl/>
+        <w:bidi w:val="0"/>
+        <w:ind w:start="0" w:end="0" w:hanging="0"/>
+        <w:jc w:val="start"/>
+        <w:rPr>
+          <w:sz w:val="28"/>
+          <w:szCs w:val="28"/>
+        </w:rPr>
+      </w:pPr>
+      <w:r>
+        <w:rPr>
+          <w:sz w:val="28"/>
+          <w:szCs w:val="28"/>
+        </w:rPr>
+      </w:r>
+    </w:p>
+    <w:p>
+      <w:pPr>
+        <w:pStyle w:val="Normal"/>
+        <w:widowControl/>
+        <w:bidi w:val="0"/>
+        <w:ind w:start="0" w:end="0" w:hanging="0"/>
+        <w:jc w:val="start"/>
+        <w:rPr>
+          <w:sz w:val="28"/>
+          <w:szCs w:val="28"/>
+        </w:rPr>
+      </w:pPr>
+      <w:r>
+        <w:rPr>
+          <w:sz w:val="28"/>
+          <w:szCs w:val="28"/>
+        </w:rPr>
+      </w:r>
+    </w:p>
+    <w:p>
+      <w:pPr>
+        <w:pStyle w:val="Normal"/>
+        <w:widowControl/>
+        <w:bidi w:val="0"/>
+        <w:ind w:start="0" w:end="0" w:hanging="0"/>
+        <w:jc w:val="start"/>
+        <w:rPr>
+          <w:sz w:val="28"/>
+          <w:szCs w:val="28"/>
+        </w:rPr>
+      </w:pPr>
+      <w:r>
+        <w:rPr>
+          <w:sz w:val="28"/>
+          <w:szCs w:val="28"/>
+        </w:rPr>
+      </w:r>
+    </w:p>
+    <w:p>
+      <w:pPr>
+        <w:pStyle w:val="Normal"/>
+        <w:widowControl/>
+        <w:bidi w:val="0"/>
+        <w:ind w:start="0" w:end="0" w:hanging="0"/>
+        <w:jc w:val="start"/>
+        <w:rPr>
+          <w:sz w:val="28"/>
+          <w:szCs w:val="28"/>
+        </w:rPr>
+      </w:pPr>
+      <w:r>
+        <w:rPr>
+          <w:sz w:val="28"/>
+          <w:szCs w:val="28"/>
+        </w:rPr>
+      </w:r>
+    </w:p>
+    <w:p>
+      <w:pPr>
+        <w:pStyle w:val="Normal"/>
+        <w:widowControl/>
+        <w:bidi w:val="0"/>
+        <w:ind w:start="0" w:end="0" w:hanging="0"/>
+        <w:jc w:val="start"/>
+        <w:rPr>
+          <w:sz w:val="28"/>
+          <w:szCs w:val="28"/>
+        </w:rPr>
+      </w:pPr>
+      <w:r>
+        <w:rPr>
+          <w:sz w:val="28"/>
+          <w:szCs w:val="28"/>
+        </w:rPr>
+      </w:r>
+    </w:p>
+    <w:p>
+      <w:pPr>
+        <w:pStyle w:val="Normal"/>
+        <w:widowControl/>
+        <w:bidi w:val="0"/>
+        <w:ind w:start="0" w:end="0" w:hanging="0"/>
+        <w:jc w:val="start"/>
+        <w:rPr>
+          <w:sz w:val="28"/>
+          <w:szCs w:val="28"/>
+        </w:rPr>
+      </w:pPr>
+      <w:r>
+        <w:rPr>
+          <w:sz w:val="28"/>
+          <w:szCs w:val="28"/>
         </w:rPr>
       </w:r>
     </w:p>
@@ -2405,15 +2254,7 @@
           <w:szCs w:val="28"/>
           <w:lang w:val="en-US"/>
         </w:rPr>
-        <w:t xml:space="preserve"> </w:t>
-      </w:r>
-      <w:r>
-        <w:rPr>
-          <w:sz w:val="28"/>
-          <w:szCs w:val="28"/>
-          <w:lang w:val="en-US"/>
-        </w:rPr>
-        <w:t>Apple</w:t>
+        <w:t xml:space="preserve"> Apple</w:t>
       </w:r>
       <w:r>
         <w:rPr>
@@ -2519,179 +2360,120 @@
           <w:szCs w:val="28"/>
           <w:lang w:val="ru-RU"/>
         </w:rPr>
-        <w:t>П</w:t>
-      </w:r>
-      <w:r>
-        <w:rPr>
-          <w:b w:val="false"/>
-          <w:i w:val="false"/>
-          <w:caps w:val="false"/>
-          <w:smallCaps w:val="false"/>
-          <w:spacing w:val="0"/>
-          <w:sz w:val="28"/>
-          <w:szCs w:val="28"/>
-          <w:lang w:val="ru-RU"/>
-        </w:rPr>
-        <w:t>роверка работоспособности гиперссылок «Условия использования» и «Политика конфиденциальности».</w:t>
-      </w:r>
-    </w:p>
-    <w:p>
-      <w:pPr>
-        <w:pStyle w:val="Normal"/>
-        <w:widowControl/>
-        <w:bidi w:val="0"/>
-        <w:ind w:start="0" w:end="0" w:hanging="0"/>
-        <w:jc w:val="start"/>
-        <w:rPr>
-          <w:sz w:val="28"/>
-          <w:szCs w:val="28"/>
-        </w:rPr>
-      </w:pPr>
-      <w:r>
-        <w:rPr>
-          <w:b w:val="false"/>
-          <w:i w:val="false"/>
-          <w:caps w:val="false"/>
-          <w:smallCaps w:val="false"/>
-          <w:spacing w:val="0"/>
-          <w:lang w:val="ru-RU"/>
-        </w:rPr>
-      </w:r>
-    </w:p>
-    <w:p>
-      <w:pPr>
-        <w:pStyle w:val="Normal"/>
-        <w:widowControl/>
-        <w:bidi w:val="0"/>
-        <w:ind w:start="0" w:end="0" w:hanging="0"/>
-        <w:jc w:val="start"/>
-        <w:rPr>
-          <w:sz w:val="28"/>
-          <w:szCs w:val="28"/>
-        </w:rPr>
-      </w:pPr>
-      <w:r>
-        <w:rPr>
-          <w:b w:val="false"/>
-          <w:i w:val="false"/>
-          <w:caps w:val="false"/>
-          <w:smallCaps w:val="false"/>
-          <w:spacing w:val="0"/>
-          <w:lang w:val="ru-RU"/>
-        </w:rPr>
-      </w:r>
-    </w:p>
-    <w:p>
-      <w:pPr>
-        <w:pStyle w:val="Normal"/>
-        <w:widowControl/>
-        <w:bidi w:val="0"/>
-        <w:ind w:start="0" w:end="0" w:hanging="0"/>
-        <w:jc w:val="start"/>
-        <w:rPr>
-          <w:rFonts w:ascii="Times New Roman" w:hAnsi="Times New Roman"/>
-          <w:b/>
-          <w:b/>
-          <w:bCs/>
-          <w:i w:val="false"/>
-          <w:i w:val="false"/>
-          <w:caps w:val="false"/>
-          <w:smallCaps w:val="false"/>
-          <w:spacing w:val="0"/>
-          <w:sz w:val="32"/>
-          <w:szCs w:val="32"/>
-          <w:lang w:val="ru-RU"/>
-        </w:rPr>
-      </w:pPr>
-      <w:r>
-        <w:rPr>
-          <w:rFonts w:ascii="Times New Roman" w:hAnsi="Times New Roman"/>
-          <w:b/>
-          <w:bCs/>
-          <w:i w:val="false"/>
-          <w:caps w:val="false"/>
-          <w:smallCaps w:val="false"/>
-          <w:spacing w:val="0"/>
-          <w:sz w:val="32"/>
-          <w:szCs w:val="32"/>
-          <w:lang w:val="ru-RU"/>
-        </w:rPr>
-        <w:t xml:space="preserve">Рисунок </w:t>
-      </w:r>
-      <w:r>
-        <w:rPr>
-          <w:rFonts w:ascii="Times New Roman" w:hAnsi="Times New Roman"/>
-          <w:b/>
-          <w:bCs/>
-          <w:i w:val="false"/>
-          <w:caps w:val="false"/>
-          <w:smallCaps w:val="false"/>
-          <w:spacing w:val="0"/>
-          <w:sz w:val="32"/>
-          <w:szCs w:val="32"/>
-          <w:lang w:val="ru-RU"/>
-        </w:rPr>
-        <w:t>2</w:t>
-      </w:r>
-      <w:r>
-        <w:rPr>
-          <w:rFonts w:ascii="Times New Roman" w:hAnsi="Times New Roman"/>
-          <w:b/>
-          <w:bCs/>
-          <w:i w:val="false"/>
-          <w:caps w:val="false"/>
-          <w:smallCaps w:val="false"/>
-          <w:spacing w:val="0"/>
-          <w:sz w:val="32"/>
-          <w:szCs w:val="32"/>
-          <w:lang w:val="ru-RU"/>
-        </w:rPr>
-        <w:t>: Пример главного экрана приложения.</w:t>
-      </w:r>
-    </w:p>
-    <w:p>
-      <w:pPr>
-        <w:pStyle w:val="Normal"/>
-        <w:widowControl/>
-        <w:bidi w:val="0"/>
-        <w:ind w:start="0" w:end="0" w:hanging="0"/>
-        <w:jc w:val="start"/>
-        <w:rPr>
-          <w:sz w:val="28"/>
-          <w:szCs w:val="28"/>
-        </w:rPr>
-      </w:pPr>
-      <w:r>
-        <w:rPr>
-          <w:b w:val="false"/>
-          <w:i w:val="false"/>
-          <w:caps w:val="false"/>
-          <w:smallCaps w:val="false"/>
-          <w:spacing w:val="0"/>
-          <w:lang w:val="ru-RU"/>
-        </w:rPr>
-      </w:r>
-    </w:p>
-    <w:p>
-      <w:pPr>
-        <w:pStyle w:val="Normal"/>
-        <w:widowControl/>
-        <w:bidi w:val="0"/>
-        <w:ind w:start="0" w:end="0" w:hanging="0"/>
-        <w:jc w:val="start"/>
-        <w:rPr>
-          <w:sz w:val="28"/>
-          <w:szCs w:val="28"/>
-        </w:rPr>
-      </w:pPr>
-      <w:r>
-        <w:rPr>
-          <w:b w:val="false"/>
-          <w:i w:val="false"/>
-          <w:caps w:val="false"/>
-          <w:smallCaps w:val="false"/>
-          <w:spacing w:val="0"/>
-          <w:lang w:val="ru-RU"/>
+        <w:t>Проверка работоспособности гиперссылок «Условия использования» и «Политика конфиденциальности».</w:t>
+      </w:r>
+    </w:p>
+    <w:p>
+      <w:pPr>
+        <w:pStyle w:val="Normal"/>
+        <w:widowControl/>
+        <w:bidi w:val="0"/>
+        <w:ind w:start="0" w:end="0" w:hanging="0"/>
+        <w:jc w:val="start"/>
+        <w:rPr>
+          <w:sz w:val="28"/>
+          <w:szCs w:val="28"/>
+        </w:rPr>
+      </w:pPr>
+      <w:r>
+        <w:rPr>
+          <w:sz w:val="28"/>
+          <w:szCs w:val="28"/>
+        </w:rPr>
+      </w:r>
+    </w:p>
+    <w:p>
+      <w:pPr>
+        <w:pStyle w:val="Normal"/>
+        <w:widowControl/>
+        <w:bidi w:val="0"/>
+        <w:ind w:start="0" w:end="0" w:hanging="0"/>
+        <w:jc w:val="start"/>
+        <w:rPr>
+          <w:sz w:val="28"/>
+          <w:szCs w:val="28"/>
+        </w:rPr>
+      </w:pPr>
+      <w:r>
+        <w:rPr>
+          <w:sz w:val="28"/>
+          <w:szCs w:val="28"/>
+        </w:rPr>
+      </w:r>
+    </w:p>
+    <w:p>
+      <w:pPr>
+        <w:pStyle w:val="Normal"/>
+        <w:widowControl/>
+        <w:bidi w:val="0"/>
+        <w:ind w:start="0" w:end="0" w:hanging="0"/>
+        <w:jc w:val="start"/>
+        <w:rPr>
+          <w:rFonts w:ascii="Times New Roman" w:hAnsi="Times New Roman"/>
+          <w:b/>
+          <w:b/>
+          <w:bCs/>
+          <w:i w:val="false"/>
+          <w:i w:val="false"/>
+          <w:caps w:val="false"/>
+          <w:smallCaps w:val="false"/>
+          <w:spacing w:val="0"/>
+          <w:sz w:val="32"/>
+          <w:szCs w:val="32"/>
+          <w:lang w:val="ru-RU"/>
+        </w:rPr>
+      </w:pPr>
+      <w:r>
+        <w:rPr>
+          <w:rFonts w:ascii="Times New Roman" w:hAnsi="Times New Roman"/>
+          <w:b/>
+          <w:bCs/>
+          <w:i w:val="false"/>
+          <w:caps w:val="false"/>
+          <w:smallCaps w:val="false"/>
+          <w:spacing w:val="0"/>
+          <w:sz w:val="32"/>
+          <w:szCs w:val="32"/>
+          <w:lang w:val="ru-RU"/>
+        </w:rPr>
+        <w:t>Рисунок 2: Пример главного экрана приложения.</w:t>
+      </w:r>
+    </w:p>
+    <w:p>
+      <w:pPr>
+        <w:pStyle w:val="Normal"/>
+        <w:widowControl/>
+        <w:bidi w:val="0"/>
+        <w:ind w:start="0" w:end="0" w:hanging="0"/>
+        <w:jc w:val="start"/>
+        <w:rPr>
+          <w:sz w:val="28"/>
+          <w:szCs w:val="28"/>
+        </w:rPr>
+      </w:pPr>
+      <w:r>
+        <w:rPr>
+          <w:sz w:val="28"/>
+          <w:szCs w:val="28"/>
+        </w:rPr>
+      </w:r>
+    </w:p>
+    <w:p>
+      <w:pPr>
+        <w:pStyle w:val="Normal"/>
+        <w:widowControl/>
+        <w:bidi w:val="0"/>
+        <w:ind w:start="0" w:end="0" w:hanging="0"/>
+        <w:jc w:val="start"/>
+        <w:rPr>
+          <w:sz w:val="28"/>
+          <w:szCs w:val="28"/>
+        </w:rPr>
+      </w:pPr>
+      <w:r>
+        <w:rPr>
+          <w:sz w:val="28"/>
+          <w:szCs w:val="28"/>
         </w:rPr>
         <w:drawing>
           <wp:anchor behindDoc="0" distT="0" distB="0" distL="0" distR="0" simplePos="0" locked="0" layoutInCell="0" allowOverlap="1" relativeHeight="3">
@@ -2761,25 +2543,7 @@
           <w:szCs w:val="28"/>
           <w:lang w:val="ru-RU"/>
         </w:rPr>
-        <w:t xml:space="preserve">Проверка работоспособности кнопки «Добавить новый </w:t>
-      </w:r>
-      <w:r>
-        <w:rPr>
-          <w:rFonts w:ascii="Times New Roman" w:hAnsi="Times New Roman"/>
-          <w:sz w:val="28"/>
-          <w:szCs w:val="28"/>
-          <w:lang w:val="ru-RU"/>
-        </w:rPr>
-        <w:t>список</w:t>
-      </w:r>
-      <w:r>
-        <w:rPr>
-          <w:rFonts w:ascii="Times New Roman" w:hAnsi="Times New Roman"/>
-          <w:sz w:val="28"/>
-          <w:szCs w:val="28"/>
-          <w:lang w:val="ru-RU"/>
-        </w:rPr>
-        <w:t>» или другой  аналогичной кнопки для выполнения этой команды.</w:t>
+        <w:t>Проверка работоспособности кнопки «Добавить новый список» или другой  аналогичной кнопки для выполнения этой команды.</w:t>
       </w:r>
     </w:p>
     <w:p>
@@ -2851,16 +2615,7 @@
           <w:szCs w:val="28"/>
           <w:lang w:val="ru-RU"/>
         </w:rPr>
-        <w:t xml:space="preserve">Проверка работоспособности кнопки «Добавить» </w:t>
-      </w:r>
-      <w:r>
-        <w:rPr>
-          <w:rFonts w:ascii="Times New Roman" w:hAnsi="Times New Roman"/>
-          <w:sz w:val="28"/>
-          <w:szCs w:val="28"/>
-          <w:lang w:val="ru-RU"/>
-        </w:rPr>
-        <w:t>или другой аналогичной кнопки для добавления задачи.</w:t>
+        <w:t>Проверка работоспособности кнопки «Добавить» или другой аналогичной кнопки для добавления задачи.</w:t>
       </w:r>
     </w:p>
     <w:p>
@@ -3337,195 +3092,160 @@
       </w:pPr>
       <w:r>
         <w:rPr>
-          <w:b w:val="false"/>
-          <w:i w:val="false"/>
-          <w:caps w:val="false"/>
-          <w:smallCaps w:val="false"/>
-          <w:spacing w:val="0"/>
-          <w:lang w:val="ru-RU"/>
-        </w:rPr>
-      </w:r>
-    </w:p>
-    <w:p>
-      <w:pPr>
-        <w:pStyle w:val="Normal"/>
-        <w:widowControl/>
-        <w:bidi w:val="0"/>
-        <w:ind w:start="0" w:end="0" w:hanging="0"/>
-        <w:jc w:val="start"/>
-        <w:rPr>
-          <w:sz w:val="28"/>
-          <w:szCs w:val="28"/>
-        </w:rPr>
-      </w:pPr>
-      <w:r>
-        <w:rPr>
-          <w:b w:val="false"/>
-          <w:i w:val="false"/>
-          <w:caps w:val="false"/>
-          <w:smallCaps w:val="false"/>
-          <w:spacing w:val="0"/>
-          <w:lang w:val="ru-RU"/>
-        </w:rPr>
-      </w:r>
-    </w:p>
-    <w:p>
-      <w:pPr>
-        <w:pStyle w:val="Normal"/>
-        <w:widowControl/>
-        <w:bidi w:val="0"/>
-        <w:ind w:start="0" w:end="0" w:hanging="0"/>
-        <w:jc w:val="start"/>
-        <w:rPr>
-          <w:sz w:val="28"/>
-          <w:szCs w:val="28"/>
-        </w:rPr>
-      </w:pPr>
-      <w:r>
-        <w:rPr>
-          <w:b w:val="false"/>
-          <w:i w:val="false"/>
-          <w:caps w:val="false"/>
-          <w:smallCaps w:val="false"/>
-          <w:spacing w:val="0"/>
-          <w:lang w:val="ru-RU"/>
-        </w:rPr>
-      </w:r>
-    </w:p>
-    <w:p>
-      <w:pPr>
-        <w:pStyle w:val="Normal"/>
-        <w:widowControl/>
-        <w:bidi w:val="0"/>
-        <w:ind w:start="0" w:end="0" w:hanging="0"/>
-        <w:jc w:val="start"/>
-        <w:rPr>
-          <w:sz w:val="28"/>
-          <w:szCs w:val="28"/>
-        </w:rPr>
-      </w:pPr>
-      <w:r>
-        <w:rPr>
-          <w:b w:val="false"/>
-          <w:i w:val="false"/>
-          <w:caps w:val="false"/>
-          <w:smallCaps w:val="false"/>
-          <w:spacing w:val="0"/>
-          <w:lang w:val="ru-RU"/>
-        </w:rPr>
-      </w:r>
-    </w:p>
-    <w:p>
-      <w:pPr>
-        <w:pStyle w:val="Normal"/>
-        <w:widowControl/>
-        <w:bidi w:val="0"/>
-        <w:ind w:start="0" w:end="0" w:hanging="0"/>
-        <w:jc w:val="start"/>
-        <w:rPr>
-          <w:sz w:val="28"/>
-          <w:szCs w:val="28"/>
-        </w:rPr>
-      </w:pPr>
-      <w:r>
-        <w:rPr>
-          <w:b w:val="false"/>
-          <w:i w:val="false"/>
-          <w:caps w:val="false"/>
-          <w:smallCaps w:val="false"/>
-          <w:spacing w:val="0"/>
-          <w:lang w:val="ru-RU"/>
-        </w:rPr>
-      </w:r>
-    </w:p>
-    <w:p>
-      <w:pPr>
-        <w:pStyle w:val="Normal"/>
-        <w:widowControl/>
-        <w:bidi w:val="0"/>
-        <w:ind w:start="0" w:end="0" w:hanging="0"/>
-        <w:jc w:val="start"/>
-        <w:rPr>
-          <w:sz w:val="28"/>
-          <w:szCs w:val="28"/>
-        </w:rPr>
-      </w:pPr>
-      <w:r>
-        <w:rPr>
-          <w:b w:val="false"/>
-          <w:i w:val="false"/>
-          <w:caps w:val="false"/>
-          <w:smallCaps w:val="false"/>
-          <w:spacing w:val="0"/>
-          <w:lang w:val="ru-RU"/>
-        </w:rPr>
-      </w:r>
-    </w:p>
-    <w:p>
-      <w:pPr>
-        <w:pStyle w:val="Normal"/>
-        <w:widowControl/>
-        <w:bidi w:val="0"/>
-        <w:ind w:start="0" w:end="0" w:hanging="0"/>
-        <w:jc w:val="start"/>
-        <w:rPr>
-          <w:sz w:val="28"/>
-          <w:szCs w:val="28"/>
-        </w:rPr>
-      </w:pPr>
-      <w:r>
-        <w:rPr>
-          <w:b w:val="false"/>
-          <w:i w:val="false"/>
-          <w:caps w:val="false"/>
-          <w:smallCaps w:val="false"/>
-          <w:spacing w:val="0"/>
-          <w:lang w:val="ru-RU"/>
-        </w:rPr>
-      </w:r>
-    </w:p>
-    <w:p>
-      <w:pPr>
-        <w:pStyle w:val="Normal"/>
-        <w:widowControl/>
-        <w:bidi w:val="0"/>
-        <w:ind w:start="0" w:end="0" w:hanging="0"/>
-        <w:jc w:val="start"/>
-        <w:rPr>
-          <w:sz w:val="28"/>
-          <w:szCs w:val="28"/>
-        </w:rPr>
-      </w:pPr>
-      <w:r>
-        <w:rPr>
-          <w:b w:val="false"/>
-          <w:i w:val="false"/>
-          <w:caps w:val="false"/>
-          <w:smallCaps w:val="false"/>
-          <w:spacing w:val="0"/>
-          <w:lang w:val="ru-RU"/>
-        </w:rPr>
-      </w:r>
-    </w:p>
-    <w:p>
-      <w:pPr>
-        <w:pStyle w:val="Normal"/>
-        <w:widowControl/>
-        <w:bidi w:val="0"/>
-        <w:ind w:start="0" w:end="0" w:hanging="0"/>
-        <w:jc w:val="start"/>
-        <w:rPr>
-          <w:sz w:val="28"/>
-          <w:szCs w:val="28"/>
-        </w:rPr>
-      </w:pPr>
-      <w:r>
-        <w:rPr>
-          <w:b w:val="false"/>
-          <w:i w:val="false"/>
-          <w:caps w:val="false"/>
-          <w:smallCaps w:val="false"/>
-          <w:spacing w:val="0"/>
+          <w:sz w:val="28"/>
+          <w:szCs w:val="28"/>
+        </w:rPr>
+      </w:r>
+    </w:p>
+    <w:p>
+      <w:pPr>
+        <w:pStyle w:val="Normal"/>
+        <w:widowControl/>
+        <w:bidi w:val="0"/>
+        <w:ind w:start="0" w:end="0" w:hanging="0"/>
+        <w:jc w:val="start"/>
+        <w:rPr>
+          <w:sz w:val="28"/>
+          <w:szCs w:val="28"/>
+        </w:rPr>
+      </w:pPr>
+      <w:r>
+        <w:rPr>
+          <w:sz w:val="28"/>
+          <w:szCs w:val="28"/>
+        </w:rPr>
+      </w:r>
+    </w:p>
+    <w:p>
+      <w:pPr>
+        <w:pStyle w:val="Normal"/>
+        <w:widowControl/>
+        <w:bidi w:val="0"/>
+        <w:ind w:start="0" w:end="0" w:hanging="0"/>
+        <w:jc w:val="start"/>
+        <w:rPr>
+          <w:sz w:val="28"/>
+          <w:szCs w:val="28"/>
+        </w:rPr>
+      </w:pPr>
+      <w:r>
+        <w:rPr>
+          <w:sz w:val="28"/>
+          <w:szCs w:val="28"/>
+        </w:rPr>
+      </w:r>
+    </w:p>
+    <w:p>
+      <w:pPr>
+        <w:pStyle w:val="Normal"/>
+        <w:widowControl/>
+        <w:bidi w:val="0"/>
+        <w:ind w:start="0" w:end="0" w:hanging="0"/>
+        <w:jc w:val="start"/>
+        <w:rPr>
+          <w:sz w:val="28"/>
+          <w:szCs w:val="28"/>
+        </w:rPr>
+      </w:pPr>
+      <w:r>
+        <w:rPr>
+          <w:sz w:val="28"/>
+          <w:szCs w:val="28"/>
+        </w:rPr>
+      </w:r>
+    </w:p>
+    <w:p>
+      <w:pPr>
+        <w:pStyle w:val="Normal"/>
+        <w:widowControl/>
+        <w:bidi w:val="0"/>
+        <w:ind w:start="0" w:end="0" w:hanging="0"/>
+        <w:jc w:val="start"/>
+        <w:rPr>
+          <w:sz w:val="28"/>
+          <w:szCs w:val="28"/>
+        </w:rPr>
+      </w:pPr>
+      <w:r>
+        <w:rPr>
+          <w:sz w:val="28"/>
+          <w:szCs w:val="28"/>
+        </w:rPr>
+      </w:r>
+    </w:p>
+    <w:p>
+      <w:pPr>
+        <w:pStyle w:val="Normal"/>
+        <w:widowControl/>
+        <w:bidi w:val="0"/>
+        <w:ind w:start="0" w:end="0" w:hanging="0"/>
+        <w:jc w:val="start"/>
+        <w:rPr>
+          <w:sz w:val="28"/>
+          <w:szCs w:val="28"/>
+        </w:rPr>
+      </w:pPr>
+      <w:r>
+        <w:rPr>
+          <w:sz w:val="28"/>
+          <w:szCs w:val="28"/>
+        </w:rPr>
+      </w:r>
+    </w:p>
+    <w:p>
+      <w:pPr>
+        <w:pStyle w:val="Normal"/>
+        <w:widowControl/>
+        <w:bidi w:val="0"/>
+        <w:ind w:start="0" w:end="0" w:hanging="0"/>
+        <w:jc w:val="start"/>
+        <w:rPr>
+          <w:sz w:val="28"/>
+          <w:szCs w:val="28"/>
+        </w:rPr>
+      </w:pPr>
+      <w:r>
+        <w:rPr>
+          <w:sz w:val="28"/>
+          <w:szCs w:val="28"/>
+        </w:rPr>
+      </w:r>
+    </w:p>
+    <w:p>
+      <w:pPr>
+        <w:pStyle w:val="Normal"/>
+        <w:widowControl/>
+        <w:bidi w:val="0"/>
+        <w:ind w:start="0" w:end="0" w:hanging="0"/>
+        <w:jc w:val="start"/>
+        <w:rPr>
+          <w:sz w:val="28"/>
+          <w:szCs w:val="28"/>
+        </w:rPr>
+      </w:pPr>
+      <w:r>
+        <w:rPr>
+          <w:sz w:val="28"/>
+          <w:szCs w:val="28"/>
+        </w:rPr>
+      </w:r>
+    </w:p>
+    <w:p>
+      <w:pPr>
+        <w:pStyle w:val="Normal"/>
+        <w:widowControl/>
+        <w:bidi w:val="0"/>
+        <w:ind w:start="0" w:end="0" w:hanging="0"/>
+        <w:jc w:val="start"/>
+        <w:rPr>
+          <w:sz w:val="28"/>
+          <w:szCs w:val="28"/>
+        </w:rPr>
+      </w:pPr>
+      <w:r>
+        <w:rPr>
+          <w:sz w:val="28"/>
+          <w:szCs w:val="28"/>
         </w:rPr>
       </w:r>
     </w:p>
@@ -3591,6 +3311,48 @@
           <w:szCs w:val="32"/>
         </w:rPr>
         <w:t>Зачем нужна обратная связь?</w:t>
+      </w:r>
+      <w:r>
+        <w:rPr>
+          <w:b/>
+          <w:bCs/>
+          <w:i w:val="false"/>
+          <w:caps w:val="false"/>
+          <w:smallCaps w:val="false"/>
+          <w:spacing w:val="0"/>
+          <w:sz w:val="32"/>
+          <w:szCs w:val="32"/>
+          <w:lang w:val="en-US"/>
+        </w:rPr>
+        <w:t>[</w:t>
+      </w:r>
+      <w:r>
+        <w:rPr>
+          <w:b/>
+          <w:bCs/>
+          <w:i w:val="false"/>
+          <w:caps w:val="false"/>
+          <w:smallCaps w:val="false"/>
+          <w:spacing w:val="0"/>
+          <w:sz w:val="32"/>
+          <w:szCs w:val="32"/>
+          <w:lang w:val="ru-RU"/>
+        </w:rPr>
+        <w:t>3</w:t>
+      </w:r>
+      <w:r>
+        <w:rPr>
+          <w:b/>
+          <w:bCs/>
+          <w:i w:val="false"/>
+          <w:caps w:val="false"/>
+          <w:smallCaps w:val="false"/>
+          <w:spacing w:val="0"/>
+          <w:sz w:val="32"/>
+          <w:szCs w:val="32"/>
+          <w:lang w:val="en-US"/>
+        </w:rPr>
+        <w:t>]</w:t>
       </w:r>
     </w:p>
     <w:p>
@@ -4162,12 +3924,268 @@
           <w:shd w:fill="FFFFFF" w:val="clear"/>
         </w:rPr>
         <w:t xml:space="preserve"> Кроме того, автоматизация обработки обратной связи с помощью машинного обучения и анализа данных может существенно упростить этот процесс.</w:t>
+      </w:r>
+    </w:p>
+    <w:p>
+      <w:pPr>
+        <w:pStyle w:val="Normal"/>
+        <w:widowControl/>
+        <w:bidi w:val="0"/>
+        <w:ind w:start="0" w:end="0" w:hanging="0"/>
+        <w:jc w:val="start"/>
+        <w:rPr>
+          <w:sz w:val="28"/>
+          <w:szCs w:val="28"/>
+        </w:rPr>
+      </w:pPr>
+      <w:r>
+        <w:rPr/>
+      </w:r>
+    </w:p>
+    <w:p>
+      <w:pPr>
+        <w:pStyle w:val="Normal"/>
+        <w:widowControl/>
+        <w:bidi w:val="0"/>
+        <w:ind w:start="0" w:end="0" w:hanging="0"/>
+        <w:jc w:val="start"/>
+        <w:rPr>
+          <w:sz w:val="28"/>
+          <w:szCs w:val="28"/>
+        </w:rPr>
+      </w:pPr>
+      <w:r>
+        <w:rPr/>
+      </w:r>
+    </w:p>
+    <w:p>
+      <w:pPr>
+        <w:pStyle w:val="Normal"/>
+        <w:widowControl/>
+        <w:bidi w:val="0"/>
+        <w:ind w:start="0" w:end="0" w:hanging="0"/>
+        <w:jc w:val="start"/>
+        <w:rPr>
+          <w:sz w:val="28"/>
+          <w:szCs w:val="28"/>
+        </w:rPr>
+      </w:pPr>
+      <w:r>
+        <w:rPr/>
+      </w:r>
+    </w:p>
+    <w:p>
+      <w:pPr>
+        <w:pStyle w:val="Normal"/>
+        <w:widowControl/>
+        <w:bidi w:val="0"/>
+        <w:ind w:start="0" w:end="0" w:hanging="0"/>
+        <w:jc w:val="start"/>
+        <w:rPr>
+          <w:sz w:val="28"/>
+          <w:szCs w:val="28"/>
+        </w:rPr>
+      </w:pPr>
+      <w:r>
+        <w:rPr/>
+      </w:r>
+    </w:p>
+    <w:p>
+      <w:pPr>
+        <w:pStyle w:val="Normal"/>
+        <w:widowControl/>
+        <w:bidi w:val="0"/>
+        <w:ind w:start="0" w:end="0" w:hanging="0"/>
+        <w:jc w:val="center"/>
+        <w:rPr>
+          <w:b/>
+          <w:b/>
+          <w:bCs/>
+          <w:sz w:val="36"/>
+          <w:szCs w:val="36"/>
+          <w:lang w:val="ru-RU"/>
+        </w:rPr>
+      </w:pPr>
+      <w:r>
+        <w:rPr>
+          <w:b/>
+          <w:bCs/>
+          <w:sz w:val="36"/>
+          <w:szCs w:val="36"/>
+          <w:lang w:val="ru-RU"/>
+        </w:rPr>
+        <w:t>СПИСОК ИСПОЛЬЗОВАННЫХ ИСТОЧНИКОВ</w:t>
+      </w:r>
+    </w:p>
+    <w:p>
+      <w:pPr>
+        <w:pStyle w:val="Normal"/>
+        <w:widowControl/>
+        <w:numPr>
+          <w:ilvl w:val="0"/>
+          <w:numId w:val="6"/>
+        </w:numPr>
+        <w:bidi w:val="0"/>
+        <w:jc w:val="start"/>
+        <w:rPr>
+          <w:b w:val="false"/>
+          <w:b w:val="false"/>
+          <w:bCs w:val="false"/>
+          <w:sz w:val="28"/>
+          <w:szCs w:val="28"/>
+          <w:lang w:val="ru-RU"/>
+        </w:rPr>
+      </w:pPr>
+      <w:hyperlink r:id="rId4" w:tgtFrame="_blank">
+        <w:r>
+          <w:rPr>
+            <w:rFonts w:ascii="inherit" w:hAnsi="inherit"/>
+            <w:b w:val="false"/>
+            <w:bCs w:val="false"/>
+            <w:i w:val="false"/>
+            <w:caps w:val="false"/>
+            <w:smallCaps w:val="false"/>
+            <w:spacing w:val="0"/>
+            <w:sz w:val="24"/>
+            <w:szCs w:val="28"/>
+            <w:u w:val="single"/>
+            <w:lang w:val="ru-RU"/>
+          </w:rPr>
+          <w:t>https://habr.com/ru/articles/549054/</w:t>
+        </w:r>
+      </w:hyperlink>
+      <w:r>
+        <w:rPr>
+          <w:b w:val="false"/>
+          <w:bCs w:val="false"/>
+          <w:sz w:val="28"/>
+          <w:szCs w:val="28"/>
+          <w:lang w:val="ru-RU"/>
+        </w:rPr>
+        <w:t xml:space="preserve"> </w:t>
+      </w:r>
+    </w:p>
+    <w:p>
+      <w:pPr>
+        <w:pStyle w:val="Normal"/>
+        <w:widowControl/>
+        <w:numPr>
+          <w:ilvl w:val="0"/>
+          <w:numId w:val="6"/>
+        </w:numPr>
+        <w:bidi w:val="0"/>
+        <w:jc w:val="start"/>
+        <w:rPr>
+          <w:b w:val="false"/>
+          <w:b w:val="false"/>
+          <w:bCs w:val="false"/>
+          <w:sz w:val="28"/>
+          <w:szCs w:val="28"/>
+          <w:lang w:val="ru-RU"/>
+        </w:rPr>
+      </w:pPr>
+      <w:hyperlink r:id="rId5" w:tgtFrame="_blank">
+        <w:r>
+          <w:rPr>
+            <w:rFonts w:ascii="inherit" w:hAnsi="inherit"/>
+            <w:b w:val="false"/>
+            <w:bCs w:val="false"/>
+            <w:i w:val="false"/>
+            <w:caps w:val="false"/>
+            <w:smallCaps w:val="false"/>
+            <w:spacing w:val="0"/>
+            <w:sz w:val="24"/>
+            <w:szCs w:val="28"/>
+            <w:u w:val="single"/>
+            <w:lang w:val="ru-RU"/>
+          </w:rPr>
+          <w:t>https://testengineer.ru/vidy-tipy-testirovaniya/</w:t>
+        </w:r>
+      </w:hyperlink>
+      <w:r>
+        <w:rPr>
+          <w:b w:val="false"/>
+          <w:bCs w:val="false"/>
+          <w:sz w:val="28"/>
+          <w:szCs w:val="28"/>
+          <w:lang w:val="ru-RU"/>
+        </w:rPr>
+        <w:t xml:space="preserve"> </w:t>
+      </w:r>
+    </w:p>
+    <w:p>
+      <w:pPr>
+        <w:pStyle w:val="Normal"/>
+        <w:widowControl/>
+        <w:numPr>
+          <w:ilvl w:val="0"/>
+          <w:numId w:val="6"/>
+        </w:numPr>
+        <w:bidi w:val="0"/>
+        <w:jc w:val="start"/>
+        <w:rPr>
+          <w:b w:val="false"/>
+          <w:b w:val="false"/>
+          <w:bCs w:val="false"/>
+          <w:sz w:val="28"/>
+          <w:szCs w:val="28"/>
+          <w:lang w:val="ru-RU"/>
+        </w:rPr>
+      </w:pPr>
+      <w:hyperlink r:id="rId6" w:tgtFrame="_blank">
+        <w:r>
+          <w:rPr>
+            <w:rFonts w:ascii="inherit" w:hAnsi="inherit"/>
+            <w:b w:val="false"/>
+            <w:bCs w:val="false"/>
+            <w:i w:val="false"/>
+            <w:caps w:val="false"/>
+            <w:smallCaps w:val="false"/>
+            <w:spacing w:val="0"/>
+            <w:sz w:val="24"/>
+            <w:szCs w:val="28"/>
+            <w:u w:val="single"/>
+            <w:lang w:val="ru-RU"/>
+          </w:rPr>
+          <w:t>https://academy-of-capital.ru/blog/fidbek/</w:t>
+        </w:r>
+      </w:hyperlink>
+      <w:r>
+        <w:rPr>
+          <w:b w:val="false"/>
+          <w:bCs w:val="false"/>
+          <w:sz w:val="28"/>
+          <w:szCs w:val="28"/>
+          <w:lang w:val="ru-RU"/>
+        </w:rPr>
+        <w:t xml:space="preserve"> </w:t>
+      </w:r>
+    </w:p>
+    <w:p>
+      <w:pPr>
+        <w:pStyle w:val="Normal"/>
+        <w:widowControl/>
+        <w:bidi w:val="0"/>
+        <w:ind w:start="0" w:end="0" w:hanging="0"/>
+        <w:jc w:val="start"/>
+        <w:rPr>
+          <w:sz w:val="32"/>
+          <w:szCs w:val="32"/>
+          <w:lang w:val="ru-RU"/>
+        </w:rPr>
+      </w:pPr>
+      <w:r>
+        <w:rPr>
+          <w:sz w:val="32"/>
+          <w:szCs w:val="32"/>
+          <w:lang w:val="ru-RU"/>
+        </w:rPr>
       </w:r>
     </w:p>
     <w:sectPr>
       <w:type w:val="nextPage"/>
       <w:pgSz w:w="11906" w:h="16838"/>
-      <w:pgMar w:left="1134" w:right="1134" w:header="0" w:top="1134" w:footer="0" w:bottom="1134" w:gutter="0"/>
+      <w:pgMar w:left="1134" w:right="1134" w:gutter="0" w:header="0" w:top="1134" w:footer="0" w:bottom="1134"/>
       <w:pgNumType w:fmt="decimal"/>
       <w:formProt w:val="false"/>
       <w:textDirection w:val="lrTb"/>
@@ -4301,7 +4319,6 @@
         </w:tabs>
         <w:ind w:start="720" w:hanging="360"/>
       </w:pPr>
-      <w:rPr/>
     </w:lvl>
     <w:lvl w:ilvl="1">
       <w:start w:val="1"/>
@@ -4314,7 +4331,6 @@
         </w:tabs>
         <w:ind w:start="1080" w:hanging="360"/>
       </w:pPr>
-      <w:rPr/>
     </w:lvl>
     <w:lvl w:ilvl="2">
       <w:start w:val="1"/>
@@ -4327,7 +4343,6 @@
         </w:tabs>
         <w:ind w:start="1440" w:hanging="360"/>
       </w:pPr>
-      <w:rPr/>
     </w:lvl>
     <w:lvl w:ilvl="3">
       <w:start w:val="1"/>
@@ -4340,7 +4355,6 @@
         </w:tabs>
         <w:ind w:start="1800" w:hanging="360"/>
       </w:pPr>
-      <w:rPr/>
     </w:lvl>
     <w:lvl w:ilvl="4">
       <w:start w:val="1"/>
@@ -4353,7 +4367,6 @@
         </w:tabs>
         <w:ind w:start="2160" w:hanging="360"/>
       </w:pPr>
-      <w:rPr/>
     </w:lvl>
     <w:lvl w:ilvl="5">
       <w:start w:val="1"/>
@@ -4366,7 +4379,6 @@
         </w:tabs>
         <w:ind w:start="2520" w:hanging="360"/>
       </w:pPr>
-      <w:rPr/>
     </w:lvl>
     <w:lvl w:ilvl="6">
       <w:start w:val="1"/>
@@ -4379,7 +4391,6 @@
         </w:tabs>
         <w:ind w:start="2880" w:hanging="360"/>
       </w:pPr>
-      <w:rPr/>
     </w:lvl>
     <w:lvl w:ilvl="7">
       <w:start w:val="1"/>
@@ -4392,7 +4403,6 @@
         </w:tabs>
         <w:ind w:start="3240" w:hanging="360"/>
       </w:pPr>
-      <w:rPr/>
     </w:lvl>
     <w:lvl w:ilvl="8">
       <w:start w:val="1"/>
@@ -4405,7 +4415,6 @@
         </w:tabs>
         <w:ind w:start="3600" w:hanging="360"/>
       </w:pPr>
-      <w:rPr/>
     </w:lvl>
   </w:abstractNum>
   <w:abstractNum w:abstractNumId="3">
@@ -4557,7 +4566,6 @@
         </w:tabs>
         <w:ind w:start="720" w:hanging="360"/>
       </w:pPr>
-      <w:rPr/>
     </w:lvl>
     <w:lvl w:ilvl="1">
       <w:start w:val="1"/>
@@ -4570,7 +4578,6 @@
         </w:tabs>
         <w:ind w:start="1080" w:hanging="360"/>
       </w:pPr>
-      <w:rPr/>
     </w:lvl>
     <w:lvl w:ilvl="2">
       <w:start w:val="1"/>
@@ -4583,7 +4590,6 @@
         </w:tabs>
         <w:ind w:start="1440" w:hanging="360"/>
       </w:pPr>
-      <w:rPr/>
     </w:lvl>
     <w:lvl w:ilvl="3">
       <w:start w:val="1"/>
@@ -4596,7 +4602,6 @@
         </w:tabs>
         <w:ind w:start="1800" w:hanging="360"/>
       </w:pPr>
-      <w:rPr/>
     </w:lvl>
     <w:lvl w:ilvl="4">
       <w:start w:val="1"/>
@@ -4609,7 +4614,6 @@
         </w:tabs>
         <w:ind w:start="2160" w:hanging="360"/>
       </w:pPr>
-      <w:rPr/>
     </w:lvl>
     <w:lvl w:ilvl="5">
       <w:start w:val="1"/>
@@ -4622,7 +4626,6 @@
         </w:tabs>
         <w:ind w:start="2520" w:hanging="360"/>
       </w:pPr>
-      <w:rPr/>
     </w:lvl>
     <w:lvl w:ilvl="6">
       <w:start w:val="1"/>
@@ -4635,7 +4638,6 @@
         </w:tabs>
         <w:ind w:start="2880" w:hanging="360"/>
       </w:pPr>
-      <w:rPr/>
     </w:lvl>
     <w:lvl w:ilvl="7">
       <w:start w:val="1"/>
@@ -4648,7 +4650,6 @@
         </w:tabs>
         <w:ind w:start="3240" w:hanging="360"/>
       </w:pPr>
-      <w:rPr/>
     </w:lvl>
     <w:lvl w:ilvl="8">
       <w:start w:val="1"/>
@@ -4661,7 +4662,6 @@
         </w:tabs>
         <w:ind w:start="3600" w:hanging="360"/>
       </w:pPr>
-      <w:rPr/>
     </w:lvl>
   </w:abstractNum>
   <w:abstractNum w:abstractNumId="5">
@@ -4676,7 +4676,6 @@
         </w:tabs>
         <w:ind w:start="720" w:hanging="360"/>
       </w:pPr>
-      <w:rPr/>
     </w:lvl>
     <w:lvl w:ilvl="1">
       <w:start w:val="1"/>
@@ -4689,7 +4688,6 @@
         </w:tabs>
         <w:ind w:start="1080" w:hanging="360"/>
       </w:pPr>
-      <w:rPr/>
     </w:lvl>
     <w:lvl w:ilvl="2">
       <w:start w:val="1"/>
@@ -4702,7 +4700,6 @@
         </w:tabs>
         <w:ind w:start="1440" w:hanging="360"/>
       </w:pPr>
-      <w:rPr/>
     </w:lvl>
     <w:lvl w:ilvl="3">
       <w:start w:val="1"/>
@@ -4715,7 +4712,6 @@
         </w:tabs>
         <w:ind w:start="1800" w:hanging="360"/>
       </w:pPr>
-      <w:rPr/>
     </w:lvl>
     <w:lvl w:ilvl="4">
       <w:start w:val="1"/>
@@ -4728,7 +4724,6 @@
         </w:tabs>
         <w:ind w:start="2160" w:hanging="360"/>
       </w:pPr>
-      <w:rPr/>
     </w:lvl>
     <w:lvl w:ilvl="5">
       <w:start w:val="1"/>
@@ -4741,7 +4736,6 @@
         </w:tabs>
         <w:ind w:start="2520" w:hanging="360"/>
       </w:pPr>
-      <w:rPr/>
     </w:lvl>
     <w:lvl w:ilvl="6">
       <w:start w:val="1"/>
@@ -4754,7 +4748,6 @@
         </w:tabs>
         <w:ind w:start="2880" w:hanging="360"/>
       </w:pPr>
-      <w:rPr/>
     </w:lvl>
     <w:lvl w:ilvl="7">
       <w:start w:val="1"/>
@@ -4767,7 +4760,6 @@
         </w:tabs>
         <w:ind w:start="3240" w:hanging="360"/>
       </w:pPr>
-      <w:rPr/>
     </w:lvl>
     <w:lvl w:ilvl="8">
       <w:start w:val="1"/>
@@ -4780,10 +4772,128 @@
         </w:tabs>
         <w:ind w:start="3600" w:hanging="360"/>
       </w:pPr>
-      <w:rPr/>
     </w:lvl>
   </w:abstractNum>
   <w:abstractNum w:abstractNumId="6">
+    <w:lvl w:ilvl="0">
+      <w:start w:val="1"/>
+      <w:numFmt w:val="decimal"/>
+      <w:lvlText w:val="%1."/>
+      <w:lvlJc w:val="start"/>
+      <w:pPr>
+        <w:tabs>
+          <w:tab w:val="num" w:pos="720"/>
+        </w:tabs>
+        <w:ind w:start="720" w:hanging="360"/>
+      </w:pPr>
+      <w:rPr/>
+    </w:lvl>
+    <w:lvl w:ilvl="1">
+      <w:start w:val="1"/>
+      <w:numFmt w:val="decimal"/>
+      <w:lvlText w:val="%2."/>
+      <w:lvlJc w:val="start"/>
+      <w:pPr>
+        <w:tabs>
+          <w:tab w:val="num" w:pos="1080"/>
+        </w:tabs>
+        <w:ind w:start="1080" w:hanging="360"/>
+      </w:pPr>
+      <w:rPr/>
+    </w:lvl>
+    <w:lvl w:ilvl="2">
+      <w:start w:val="1"/>
+      <w:numFmt w:val="decimal"/>
+      <w:lvlText w:val="%3."/>
+      <w:lvlJc w:val="start"/>
+      <w:pPr>
+        <w:tabs>
+          <w:tab w:val="num" w:pos="1440"/>
+        </w:tabs>
+        <w:ind w:start="1440" w:hanging="360"/>
+      </w:pPr>
+      <w:rPr/>
+    </w:lvl>
+    <w:lvl w:ilvl="3">
+      <w:start w:val="1"/>
+      <w:numFmt w:val="decimal"/>
+      <w:lvlText w:val="%4."/>
+      <w:lvlJc w:val="start"/>
+      <w:pPr>
+        <w:tabs>
+          <w:tab w:val="num" w:pos="1800"/>
+        </w:tabs>
+        <w:ind w:start="1800" w:hanging="360"/>
+      </w:pPr>
+      <w:rPr/>
+    </w:lvl>
+    <w:lvl w:ilvl="4">
+      <w:start w:val="1"/>
+      <w:numFmt w:val="decimal"/>
+      <w:lvlText w:val="%5."/>
+      <w:lvlJc w:val="start"/>
+      <w:pPr>
+        <w:tabs>
+          <w:tab w:val="num" w:pos="2160"/>
+        </w:tabs>
+        <w:ind w:start="2160" w:hanging="360"/>
+      </w:pPr>
+      <w:rPr/>
+    </w:lvl>
+    <w:lvl w:ilvl="5">
+      <w:start w:val="1"/>
+      <w:numFmt w:val="decimal"/>
+      <w:lvlText w:val="%6."/>
+      <w:lvlJc w:val="start"/>
+      <w:pPr>
+        <w:tabs>
+          <w:tab w:val="num" w:pos="2520"/>
+        </w:tabs>
+        <w:ind w:start="2520" w:hanging="360"/>
+      </w:pPr>
+      <w:rPr/>
+    </w:lvl>
+    <w:lvl w:ilvl="6">
+      <w:start w:val="1"/>
+      <w:numFmt w:val="decimal"/>
+      <w:lvlText w:val="%7."/>
+      <w:lvlJc w:val="start"/>
+      <w:pPr>
+        <w:tabs>
+          <w:tab w:val="num" w:pos="2880"/>
+        </w:tabs>
+        <w:ind w:start="2880" w:hanging="360"/>
+      </w:pPr>
+      <w:rPr/>
+    </w:lvl>
+    <w:lvl w:ilvl="7">
+      <w:start w:val="1"/>
+      <w:numFmt w:val="decimal"/>
+      <w:lvlText w:val="%8."/>
+      <w:lvlJc w:val="start"/>
+      <w:pPr>
+        <w:tabs>
+          <w:tab w:val="num" w:pos="3240"/>
+        </w:tabs>
+        <w:ind w:start="3240" w:hanging="360"/>
+      </w:pPr>
+      <w:rPr/>
+    </w:lvl>
+    <w:lvl w:ilvl="8">
+      <w:start w:val="1"/>
+      <w:numFmt w:val="decimal"/>
+      <w:lvlText w:val="%9."/>
+      <w:lvlJc w:val="start"/>
+      <w:pPr>
+        <w:tabs>
+          <w:tab w:val="num" w:pos="3600"/>
+        </w:tabs>
+        <w:ind w:start="3600" w:hanging="360"/>
+      </w:pPr>
+      <w:rPr/>
+    </w:lvl>
+  </w:abstractNum>
+  <w:abstractNum w:abstractNumId="7">
     <w:lvl w:ilvl="0">
       <w:start w:val="1"/>
       <w:numFmt w:val="none"/>
@@ -4919,6 +5029,9 @@
   </w:num>
   <w:num w:numId="6">
     <w:abstractNumId w:val="6"/>
+  </w:num>
+  <w:num w:numId="7">
+    <w:abstractNumId w:val="7"/>
   </w:num>
 </w:numbering>
 </file>
@@ -4972,10 +5085,18 @@
       <w:rFonts w:ascii="OpenSymbol" w:hAnsi="OpenSymbol" w:eastAsia="OpenSymbol" w:cs="OpenSymbol"/>
     </w:rPr>
   </w:style>
-  <w:style w:type="paragraph" w:styleId="Style16">
+  <w:style w:type="character" w:styleId="Style16">
+    <w:name w:val="Интернет-ссылка"/>
+    <w:rPr>
+      <w:color w:val="000080"/>
+      <w:u w:val="single"/>
+      <w:lang w:val="zxx" w:eastAsia="zxx" w:bidi="zxx"/>
+    </w:rPr>
+  </w:style>
+  <w:style w:type="paragraph" w:styleId="Style17">
     <w:name w:val="Заголовок"/>
     <w:basedOn w:val="Normal"/>
-    <w:next w:val="Style17"/>
+    <w:next w:val="Style18"/>
     <w:qFormat/>
     <w:pPr>
       <w:keepNext w:val="true"/>
@@ -4987,7 +5108,7 @@
       <w:szCs w:val="28"/>
     </w:rPr>
   </w:style>
-  <w:style w:type="paragraph" w:styleId="Style17">
+  <w:style w:type="paragraph" w:styleId="Style18">
     <w:name w:val="Body Text"/>
     <w:basedOn w:val="Normal"/>
     <w:pPr>
@@ -4995,15 +5116,15 @@
     </w:pPr>
     <w:rPr/>
   </w:style>
-  <w:style w:type="paragraph" w:styleId="Style18">
+  <w:style w:type="paragraph" w:styleId="Style19">
     <w:name w:val="List"/>
-    <w:basedOn w:val="Style17"/>
+    <w:basedOn w:val="Style18"/>
     <w:pPr/>
     <w:rPr>
       <w:rFonts w:cs="Lucida Sans"/>
     </w:rPr>
   </w:style>
-  <w:style w:type="paragraph" w:styleId="Style19">
+  <w:style w:type="paragraph" w:styleId="Style20">
     <w:name w:val="Caption"/>
     <w:basedOn w:val="Normal"/>
     <w:qFormat/>
@@ -5019,7 +5140,7 @@
       <w:szCs w:val="24"/>
     </w:rPr>
   </w:style>
-  <w:style w:type="paragraph" w:styleId="Style20">
+  <w:style w:type="paragraph" w:styleId="Style21">
     <w:name w:val="Указатель"/>
     <w:basedOn w:val="Normal"/>
     <w:qFormat/>

</xml_diff>